<commit_message>
adicione as sugestões de melhoria ao modelo
</commit_message>
<xml_diff>
--- a/lts.docx
+++ b/lts.docx
@@ -4,7 +4,7 @@
   <w:body>
     <w:p>
       <w:pPr>
-        <w:pStyle w:val="Subttulo"/>
+        <w:pStyle w:val="Subtitle"/>
         <w:spacing w:before="0" w:after="0"/>
         <w:rPr/>
       </w:pPr>
@@ -24,7 +24,7 @@
     </w:p>
     <w:p>
       <w:pPr>
-        <w:pStyle w:val="Subttulo"/>
+        <w:pStyle w:val="Subtitle"/>
         <w:spacing w:before="0" w:after="0"/>
         <w:rPr/>
       </w:pPr>
@@ -38,7 +38,7 @@
     </w:p>
     <w:p>
       <w:pPr>
-        <w:pStyle w:val="Subttulo"/>
+        <w:pStyle w:val="Subtitle"/>
         <w:spacing w:before="0" w:after="0"/>
         <w:rPr/>
       </w:pPr>
@@ -52,7 +52,7 @@
     </w:p>
     <w:p>
       <w:pPr>
-        <w:pStyle w:val="Subttulo"/>
+        <w:pStyle w:val="Subtitle"/>
         <w:spacing w:before="0" w:after="0"/>
         <w:rPr>
           <w:rFonts w:ascii="Times New Roman" w:hAnsi="Times New Roman" w:eastAsia="Arial Unicode MS" w:cs="Times New Roman"/>
@@ -181,21 +181,7 @@
           <w:b/>
           <w:sz w:val="24"/>
         </w:rPr>
-        <w:t xml:space="preserve">TESTES E2E DE ACESSIBILIDADE EM APLICAÇÕES </w:t>
-      </w:r>
-      <w:r>
-        <w:rPr>
-          <w:b/>
-          <w:sz w:val="24"/>
-        </w:rPr>
-        <w:t xml:space="preserve">DA </w:t>
-      </w:r>
-      <w:r>
-        <w:rPr>
-          <w:b/>
-          <w:sz w:val="24"/>
-        </w:rPr>
-        <w:t xml:space="preserve">WEB </w:t>
+        <w:t xml:space="preserve">TESTES E2E DE ACESSIBILIDADE EM APLICAÇÕES DA WEB </w:t>
       </w:r>
     </w:p>
     <w:p>
@@ -699,7 +685,7 @@
     </w:p>
     <w:p>
       <w:pPr>
-        <w:pStyle w:val="Subttulo"/>
+        <w:pStyle w:val="Subtitle"/>
         <w:spacing w:before="0" w:after="0"/>
         <w:rPr>
           <w:rFonts w:ascii="Times New Roman" w:hAnsi="Times New Roman" w:eastAsia="Arial Unicode MS" w:cs="Times New Roman"/>
@@ -716,7 +702,7 @@
     </w:p>
     <w:p>
       <w:pPr>
-        <w:pStyle w:val="Subttulo"/>
+        <w:pStyle w:val="Subtitle"/>
         <w:spacing w:before="0" w:after="0"/>
         <w:rPr/>
       </w:pPr>
@@ -730,7 +716,7 @@
     </w:p>
     <w:p>
       <w:pPr>
-        <w:pStyle w:val="Subttulo"/>
+        <w:pStyle w:val="Subtitle"/>
         <w:spacing w:before="0" w:after="0"/>
         <w:rPr/>
       </w:pPr>
@@ -873,21 +859,7 @@
           <w:b/>
           <w:sz w:val="24"/>
         </w:rPr>
-        <w:t xml:space="preserve">TESTES E2E DE ACESSIBILIDADE EM APLICAÇÕES </w:t>
-      </w:r>
-      <w:r>
-        <w:rPr>
-          <w:b/>
-          <w:sz w:val="24"/>
-        </w:rPr>
-        <w:t>DA</w:t>
-      </w:r>
-      <w:r>
-        <w:rPr>
-          <w:b/>
-          <w:sz w:val="24"/>
-        </w:rPr>
-        <w:t xml:space="preserve"> WEB </w:t>
+        <w:t xml:space="preserve">TESTES E2E DE ACESSIBILIDADE EM APLICAÇÕES DA WEB </w:t>
       </w:r>
     </w:p>
     <w:p>
@@ -1367,7 +1339,7 @@
     </w:p>
     <w:p>
       <w:pPr>
-        <w:pStyle w:val="Subttulo"/>
+        <w:pStyle w:val="Subtitle"/>
         <w:spacing w:before="0" w:after="0"/>
         <w:rPr>
           <w:rFonts w:ascii="Times New Roman" w:hAnsi="Times New Roman" w:eastAsia="Arial Unicode MS" w:cs="Times New Roman"/>
@@ -1384,7 +1356,7 @@
     </w:p>
     <w:p>
       <w:pPr>
-        <w:pStyle w:val="Subttulo"/>
+        <w:pStyle w:val="Subtitle"/>
         <w:spacing w:before="0" w:after="0"/>
         <w:rPr/>
       </w:pPr>
@@ -1598,7 +1570,7 @@
     </w:p>
     <w:p>
       <w:pPr>
-        <w:pStyle w:val="Rodap"/>
+        <w:pStyle w:val="Footer"/>
         <w:tabs>
           <w:tab w:val="clear" w:pos="4419"/>
           <w:tab w:val="clear" w:pos="8838"/>
@@ -1611,7 +1583,7 @@
     </w:p>
     <w:p>
       <w:pPr>
-        <w:pStyle w:val="Rodap"/>
+        <w:pStyle w:val="Footer"/>
         <w:tabs>
           <w:tab w:val="clear" w:pos="4419"/>
           <w:tab w:val="clear" w:pos="8838"/>
@@ -3389,134 +3361,15 @@
     </w:p>
     <w:p>
       <w:pPr>
-        <w:pStyle w:val="Corpodotexto"/>
-        <w:rPr/>
-      </w:pPr>
-      <w:r>
-        <w:rPr>
-          <w:sz w:val="24"/>
-          <w:szCs w:val="24"/>
-        </w:rPr>
-        <w:t xml:space="preserve">O presente trabalho discorre sobre a marginalização informacional que a pessoa portadora de alguma deficiência enfrenta na internet e a importância dos testes manuais e automatizados end-to-end </w:t>
-      </w:r>
-      <w:r>
-        <w:rPr>
-          <w:sz w:val="24"/>
-          <w:szCs w:val="24"/>
-        </w:rPr>
-        <w:t xml:space="preserve">(e2e) </w:t>
-      </w:r>
-      <w:r>
-        <w:rPr>
-          <w:sz w:val="24"/>
-          <w:szCs w:val="24"/>
-        </w:rPr>
-        <w:t xml:space="preserve">para garantir requisitos fundamentais recomendados pelas Diretrizes de Acessibilidade para o Conteúdo da Web (WCAG). O estudo </w:t>
-      </w:r>
-      <w:r>
-        <w:rPr>
-          <w:sz w:val="24"/>
-          <w:szCs w:val="24"/>
-        </w:rPr>
-        <w:t>está dividido em duas partes, onde a primeira é uma pesquisa exploratória e a segunda, descritiva. A primeira pesquisa f</w:t>
-      </w:r>
-      <w:r>
-        <w:rPr>
-          <w:sz w:val="24"/>
-          <w:szCs w:val="24"/>
-        </w:rPr>
-        <w:t>az um levantamento das principais tecnologias e stacks envolvidas na automatização desses testes e argumenta sobre a importância de integrá-l</w:t>
-      </w:r>
-      <w:r>
-        <w:rPr>
-          <w:sz w:val="24"/>
-          <w:szCs w:val="24"/>
-        </w:rPr>
-        <w:t>a</w:t>
-      </w:r>
-      <w:r>
-        <w:rPr>
-          <w:sz w:val="24"/>
-          <w:szCs w:val="24"/>
-        </w:rPr>
-        <w:t xml:space="preserve">s à suíte de testes que normalmente é construída durante o processo de desenvolvimento de uma aplicação </w:t>
-      </w:r>
-      <w:r>
-        <w:rPr>
-          <w:sz w:val="24"/>
-          <w:szCs w:val="24"/>
-        </w:rPr>
-        <w:t xml:space="preserve">da </w:t>
-      </w:r>
-      <w:r>
-        <w:rPr>
-          <w:sz w:val="24"/>
-          <w:szCs w:val="24"/>
-        </w:rPr>
-        <w:t xml:space="preserve">web. </w:t>
-      </w:r>
-      <w:r>
-        <w:rPr>
-          <w:sz w:val="24"/>
-          <w:szCs w:val="24"/>
-        </w:rPr>
-        <w:t>A segunda</w:t>
-      </w:r>
-      <w:r>
-        <w:rPr>
-          <w:sz w:val="24"/>
-          <w:szCs w:val="24"/>
-        </w:rPr>
-        <w:t xml:space="preserve"> </w:t>
-      </w:r>
-      <w:r>
-        <w:rPr>
-          <w:sz w:val="24"/>
-          <w:szCs w:val="24"/>
-        </w:rPr>
-        <w:t>adota</w:t>
-      </w:r>
-      <w:r>
-        <w:rPr>
-          <w:sz w:val="24"/>
-          <w:szCs w:val="24"/>
-        </w:rPr>
-        <w:t xml:space="preserve"> os procedimentos levantados na </w:t>
-      </w:r>
-      <w:r>
-        <w:rPr>
-          <w:sz w:val="24"/>
-          <w:szCs w:val="24"/>
-        </w:rPr>
-        <w:t>primeira</w:t>
-      </w:r>
-      <w:r>
-        <w:rPr>
-          <w:sz w:val="24"/>
-          <w:szCs w:val="24"/>
-        </w:rPr>
-        <w:t xml:space="preserve"> pesquisa </w:t>
-      </w:r>
-      <w:r>
-        <w:rPr>
-          <w:sz w:val="24"/>
-          <w:szCs w:val="24"/>
-        </w:rPr>
-        <w:t xml:space="preserve">para realizar </w:t>
-      </w:r>
-      <w:r>
-        <w:rPr>
-          <w:sz w:val="24"/>
-          <w:szCs w:val="24"/>
-        </w:rPr>
-        <w:t>um</w:t>
-      </w:r>
-      <w:r>
-        <w:rPr>
-          <w:sz w:val="24"/>
-          <w:szCs w:val="24"/>
-        </w:rPr>
-        <w:t xml:space="preserve"> estudo de caso do próprio Ambiente Virtual de Aprendizagem (AVA) do Centro Universitário Serra dos Órgãos (Unifeso), considerando que os métodos e resultados desenvolvidos e documentados nesta avaliação possam ser reutilizados em plataformas do mesmo tipo, que se popularizaram devido à mudança de rotina decorrente do confinamento – principal meio de controle do coronavírus.</w:t>
+        <w:pStyle w:val="TextBody"/>
+        <w:rPr/>
+      </w:pPr>
+      <w:r>
+        <w:rPr>
+          <w:sz w:val="24"/>
+          <w:szCs w:val="24"/>
+        </w:rPr>
+        <w:t>O presente trabalho discorre sobre a marginalização informacional que a pessoa portadora de alguma deficiência enfrenta na internet e a importância dos testes manuais e automatizados end-to-end (e2e) para garantir requisitos fundamentais recomendados pelas Diretrizes de Acessibilidade para o Conteúdo da Web (WCAG). O estudo está dividido em duas partes, onde a primeira é uma pesquisa exploratória e a segunda, descritiva. A primeira pesquisa faz um levantamento das principais tecnologias e stacks envolvidas na automatização desses testes e argumenta sobre a importância de integrá-las à suíte de testes que normalmente é construída durante o processo de desenvolvimento de uma aplicação da web. A segunda adota os procedimentos levantados na primeira pesquisa para realizar um estudo de caso do próprio Ambiente Virtual de Aprendizagem (AVA) do Centro Universitário Serra dos Órgãos (Unifeso), considerando que os métodos e resultados desenvolvidos e documentados nesta avaliação possam ser reutilizados em plataformas do mesmo tipo, que se popularizaram devido à mudança de rotina decorrente do confinamento – principal meio de controle do coronavírus.</w:t>
       </w:r>
     </w:p>
     <w:p>
@@ -3731,7 +3584,7 @@
     </w:p>
     <w:p>
       <w:pPr>
-        <w:pStyle w:val="Rodap"/>
+        <w:pStyle w:val="Footer"/>
         <w:tabs>
           <w:tab w:val="clear" w:pos="4419"/>
           <w:tab w:val="clear" w:pos="8838"/>
@@ -3804,7 +3657,7 @@
     </w:p>
     <w:p>
       <w:pPr>
-        <w:pStyle w:val="Rodap"/>
+        <w:pStyle w:val="Footer"/>
         <w:tabs>
           <w:tab w:val="clear" w:pos="4419"/>
           <w:tab w:val="clear" w:pos="8838"/>
@@ -4279,7 +4132,7 @@
     </w:p>
     <w:p>
       <w:pPr>
-        <w:pStyle w:val="Sumrio1"/>
+        <w:pStyle w:val="Contents1"/>
         <w:tabs>
           <w:tab w:val="clear" w:pos="408"/>
           <w:tab w:val="left" w:pos="403" w:leader="none"/>
@@ -4309,7 +4162,7 @@
     </w:p>
     <w:p>
       <w:pPr>
-        <w:pStyle w:val="Sumrio2"/>
+        <w:pStyle w:val="Contents2"/>
         <w:tabs>
           <w:tab w:val="clear" w:pos="408"/>
           <w:tab w:val="left" w:pos="799" w:leader="none"/>
@@ -4338,7 +4191,7 @@
     </w:p>
     <w:p>
       <w:pPr>
-        <w:pStyle w:val="Sumrio2"/>
+        <w:pStyle w:val="Contents2"/>
         <w:tabs>
           <w:tab w:val="clear" w:pos="408"/>
           <w:tab w:val="left" w:pos="799" w:leader="none"/>
@@ -4367,7 +4220,7 @@
     </w:p>
     <w:p>
       <w:pPr>
-        <w:pStyle w:val="Sumrio2"/>
+        <w:pStyle w:val="Contents2"/>
         <w:tabs>
           <w:tab w:val="clear" w:pos="408"/>
           <w:tab w:val="left" w:pos="799" w:leader="none"/>
@@ -4402,7 +4255,7 @@
     </w:p>
     <w:p>
       <w:pPr>
-        <w:pStyle w:val="Sumrio1"/>
+        <w:pStyle w:val="Contents1"/>
         <w:tabs>
           <w:tab w:val="clear" w:pos="408"/>
           <w:tab w:val="left" w:pos="403" w:leader="none"/>
@@ -4438,7 +4291,7 @@
     </w:p>
     <w:p>
       <w:pPr>
-        <w:pStyle w:val="Sumrio2"/>
+        <w:pStyle w:val="Contents2"/>
         <w:tabs>
           <w:tab w:val="clear" w:pos="408"/>
           <w:tab w:val="left" w:pos="799" w:leader="none"/>
@@ -4468,7 +4321,7 @@
     </w:p>
     <w:p>
       <w:pPr>
-        <w:pStyle w:val="Sumrio2"/>
+        <w:pStyle w:val="Contents2"/>
         <w:tabs>
           <w:tab w:val="clear" w:pos="408"/>
           <w:tab w:val="left" w:pos="799" w:leader="none"/>
@@ -4498,7 +4351,7 @@
     </w:p>
     <w:p>
       <w:pPr>
-        <w:pStyle w:val="Sumrio2"/>
+        <w:pStyle w:val="Contents2"/>
         <w:tabs>
           <w:tab w:val="clear" w:pos="408"/>
           <w:tab w:val="left" w:pos="799" w:leader="none"/>
@@ -4516,7 +4369,7 @@
     </w:p>
     <w:p>
       <w:pPr>
-        <w:pStyle w:val="Sumrio2"/>
+        <w:pStyle w:val="Contents2"/>
         <w:tabs>
           <w:tab w:val="clear" w:pos="408"/>
           <w:tab w:val="left" w:pos="799" w:leader="none"/>
@@ -4534,7 +4387,7 @@
     </w:p>
     <w:p>
       <w:pPr>
-        <w:pStyle w:val="Sumrio2"/>
+        <w:pStyle w:val="Contents2"/>
         <w:tabs>
           <w:tab w:val="clear" w:pos="408"/>
           <w:tab w:val="left" w:pos="799" w:leader="none"/>
@@ -4552,7 +4405,7 @@
     </w:p>
     <w:p>
       <w:pPr>
-        <w:pStyle w:val="Sumrio2"/>
+        <w:pStyle w:val="Contents2"/>
         <w:tabs>
           <w:tab w:val="clear" w:pos="408"/>
           <w:tab w:val="left" w:pos="799" w:leader="none"/>
@@ -4582,7 +4435,7 @@
     </w:p>
     <w:p>
       <w:pPr>
-        <w:pStyle w:val="Sumrio2"/>
+        <w:pStyle w:val="Contents2"/>
         <w:tabs>
           <w:tab w:val="clear" w:pos="408"/>
           <w:tab w:val="left" w:pos="799" w:leader="none"/>
@@ -4600,7 +4453,7 @@
     </w:p>
     <w:p>
       <w:pPr>
-        <w:pStyle w:val="Sumrio2"/>
+        <w:pStyle w:val="Contents2"/>
         <w:tabs>
           <w:tab w:val="clear" w:pos="408"/>
           <w:tab w:val="left" w:pos="799" w:leader="none"/>
@@ -4618,7 +4471,7 @@
     </w:p>
     <w:p>
       <w:pPr>
-        <w:pStyle w:val="Sumrio2"/>
+        <w:pStyle w:val="Contents2"/>
         <w:tabs>
           <w:tab w:val="clear" w:pos="408"/>
           <w:tab w:val="left" w:pos="799" w:leader="none"/>
@@ -4648,7 +4501,7 @@
     </w:p>
     <w:p>
       <w:pPr>
-        <w:pStyle w:val="Sumrio2"/>
+        <w:pStyle w:val="Contents2"/>
         <w:tabs>
           <w:tab w:val="clear" w:pos="408"/>
           <w:tab w:val="left" w:pos="799" w:leader="none"/>
@@ -4666,7 +4519,7 @@
     </w:p>
     <w:p>
       <w:pPr>
-        <w:pStyle w:val="Sumrio2"/>
+        <w:pStyle w:val="Contents2"/>
         <w:tabs>
           <w:tab w:val="clear" w:pos="408"/>
           <w:tab w:val="left" w:pos="799" w:leader="none"/>
@@ -4684,7 +4537,7 @@
     </w:p>
     <w:p>
       <w:pPr>
-        <w:pStyle w:val="Sumrio2"/>
+        <w:pStyle w:val="Contents2"/>
         <w:tabs>
           <w:tab w:val="clear" w:pos="408"/>
           <w:tab w:val="left" w:pos="799" w:leader="none"/>
@@ -4702,7 +4555,7 @@
     </w:p>
     <w:p>
       <w:pPr>
-        <w:pStyle w:val="Sumrio1"/>
+        <w:pStyle w:val="Contents1"/>
         <w:tabs>
           <w:tab w:val="clear" w:pos="408"/>
           <w:tab w:val="left" w:pos="403" w:leader="none"/>
@@ -4732,7 +4585,7 @@
     </w:p>
     <w:p>
       <w:pPr>
-        <w:pStyle w:val="Sumrio2"/>
+        <w:pStyle w:val="Contents2"/>
         <w:tabs>
           <w:tab w:val="clear" w:pos="408"/>
           <w:tab w:val="left" w:pos="799" w:leader="none"/>
@@ -4765,7 +4618,7 @@
     </w:p>
     <w:p>
       <w:pPr>
-        <w:pStyle w:val="Sumrio2"/>
+        <w:pStyle w:val="Contents2"/>
         <w:tabs>
           <w:tab w:val="clear" w:pos="408"/>
           <w:tab w:val="left" w:pos="799" w:leader="none"/>
@@ -4798,7 +4651,7 @@
     </w:p>
     <w:p>
       <w:pPr>
-        <w:pStyle w:val="Sumrio2"/>
+        <w:pStyle w:val="Contents2"/>
         <w:tabs>
           <w:tab w:val="clear" w:pos="408"/>
           <w:tab w:val="left" w:pos="799" w:leader="none"/>
@@ -4831,7 +4684,7 @@
     </w:p>
     <w:p>
       <w:pPr>
-        <w:pStyle w:val="Sumrio2"/>
+        <w:pStyle w:val="Contents2"/>
         <w:tabs>
           <w:tab w:val="clear" w:pos="408"/>
           <w:tab w:val="left" w:pos="799" w:leader="none"/>
@@ -4860,7 +4713,7 @@
     </w:p>
     <w:p>
       <w:pPr>
-        <w:pStyle w:val="Sumrio1"/>
+        <w:pStyle w:val="Contents1"/>
         <w:tabs>
           <w:tab w:val="clear" w:pos="408"/>
           <w:tab w:val="left" w:pos="403" w:leader="none"/>
@@ -4896,7 +4749,7 @@
     </w:p>
     <w:p>
       <w:pPr>
-        <w:pStyle w:val="Sumrio2"/>
+        <w:pStyle w:val="Contents2"/>
         <w:tabs>
           <w:tab w:val="clear" w:pos="408"/>
           <w:tab w:val="left" w:pos="799" w:leader="none"/>
@@ -4930,7 +4783,7 @@
     </w:p>
     <w:p>
       <w:pPr>
-        <w:pStyle w:val="Sumrio2"/>
+        <w:pStyle w:val="Contents2"/>
         <w:tabs>
           <w:tab w:val="clear" w:pos="408"/>
           <w:tab w:val="left" w:pos="799" w:leader="none"/>
@@ -4964,7 +4817,7 @@
     </w:p>
     <w:p>
       <w:pPr>
-        <w:pStyle w:val="Sumrio1"/>
+        <w:pStyle w:val="Contents1"/>
         <w:tabs>
           <w:tab w:val="clear" w:pos="408"/>
           <w:tab w:val="left" w:pos="403" w:leader="none"/>
@@ -5000,7 +4853,7 @@
     </w:p>
     <w:p>
       <w:pPr>
-        <w:pStyle w:val="Sumrio1"/>
+        <w:pStyle w:val="Contents1"/>
         <w:tabs>
           <w:tab w:val="clear" w:pos="408"/>
           <w:tab w:val="left" w:pos="403" w:leader="none"/>
@@ -5036,7 +4889,7 @@
     </w:p>
     <w:p>
       <w:pPr>
-        <w:pStyle w:val="Sumrio1"/>
+        <w:pStyle w:val="Contents1"/>
         <w:tabs>
           <w:tab w:val="clear" w:pos="408"/>
           <w:tab w:val="left" w:pos="403" w:leader="none"/>
@@ -5072,7 +4925,7 @@
     </w:p>
     <w:p>
       <w:pPr>
-        <w:pStyle w:val="Sumrio1"/>
+        <w:pStyle w:val="Contents1"/>
         <w:tabs>
           <w:tab w:val="clear" w:pos="408"/>
           <w:tab w:val="left" w:pos="403" w:leader="none"/>
@@ -5281,139 +5134,22 @@
           <w:sz w:val="24"/>
           <w:szCs w:val="24"/>
         </w:rPr>
-        <w:t xml:space="preserve">Por causa disso surgiram as engines como Axe e Pa11y, que implementam as regras da WCAG e rodam testes end-to-end (e2e) de acessibilidade nas páginas de uma aplicação </w:t>
-      </w:r>
-      <w:r>
-        <w:rPr>
-          <w:rFonts w:cs="Times New Roman"/>
-          <w:color w:val="000000"/>
-          <w:sz w:val="24"/>
-          <w:szCs w:val="24"/>
-        </w:rPr>
-        <w:t>da web</w:t>
-      </w:r>
-      <w:r>
-        <w:rPr>
-          <w:rFonts w:cs="Times New Roman"/>
-          <w:color w:val="000000"/>
-          <w:sz w:val="24"/>
-          <w:szCs w:val="24"/>
-        </w:rPr>
-        <w:t xml:space="preserve">. Elas foram arquitetadas e desenvolvidas para integrar com qualquer ambiente de teste já existente em um projeto, de forma que as organizações possam automatizar os testes de acessibilidade junto dos seus testes regulares. </w:t>
-      </w:r>
-    </w:p>
-    <w:p>
-      <w:pPr>
-        <w:pStyle w:val="TEXTOCORRIDO"/>
-        <w:rPr/>
-      </w:pPr>
-      <w:r>
-        <w:rPr>
-          <w:rFonts w:cs="Times New Roman"/>
-          <w:color w:val="000000"/>
-          <w:sz w:val="24"/>
-          <w:szCs w:val="24"/>
-        </w:rPr>
-        <w:t>Durante este estudo, foi realizado um levantamento das principais tecnologias e stacks utilizadas na construção de testes e2e de acessibilidade em aplicações web e como integrar essas stacks ao projeto, além d</w:t>
-      </w:r>
-      <w:r>
-        <w:rPr>
-          <w:rFonts w:cs="Times New Roman"/>
-          <w:color w:val="000000"/>
-          <w:sz w:val="24"/>
-          <w:szCs w:val="24"/>
-        </w:rPr>
-        <w:t xml:space="preserve">e </w:t>
-      </w:r>
-      <w:r>
-        <w:rPr>
-          <w:rFonts w:cs="Times New Roman"/>
-          <w:color w:val="000000"/>
-          <w:sz w:val="24"/>
-          <w:szCs w:val="24"/>
-        </w:rPr>
-        <w:t xml:space="preserve">realizar </w:t>
-      </w:r>
-      <w:r>
-        <w:rPr>
-          <w:rFonts w:cs="Times New Roman"/>
-          <w:color w:val="000000"/>
-          <w:sz w:val="24"/>
-          <w:szCs w:val="24"/>
-        </w:rPr>
-        <w:t>um estudo de caso que evidencia as</w:t>
-      </w:r>
-      <w:r>
-        <w:rPr>
-          <w:rFonts w:cs="Times New Roman"/>
-          <w:color w:val="000000"/>
-          <w:sz w:val="24"/>
-          <w:szCs w:val="24"/>
-        </w:rPr>
-        <w:t xml:space="preserve"> principais formas de se testar a acessibilidade </w:t>
-      </w:r>
-      <w:r>
-        <w:rPr>
-          <w:rFonts w:cs="Times New Roman"/>
-          <w:color w:val="000000"/>
-          <w:sz w:val="24"/>
-          <w:szCs w:val="24"/>
-        </w:rPr>
-        <w:t>e as</w:t>
-      </w:r>
-      <w:r>
-        <w:rPr>
-          <w:rFonts w:cs="Times New Roman"/>
-          <w:color w:val="000000"/>
-          <w:sz w:val="24"/>
-          <w:szCs w:val="24"/>
-        </w:rPr>
-        <w:t xml:space="preserve"> </w:t>
-      </w:r>
-      <w:r>
-        <w:rPr>
-          <w:rFonts w:cs="Times New Roman"/>
-          <w:color w:val="000000"/>
-          <w:sz w:val="24"/>
-          <w:szCs w:val="24"/>
-        </w:rPr>
-        <w:t>soluções para</w:t>
-      </w:r>
-      <w:r>
-        <w:rPr>
-          <w:rFonts w:cs="Times New Roman"/>
-          <w:color w:val="000000"/>
-          <w:sz w:val="24"/>
-          <w:szCs w:val="24"/>
-        </w:rPr>
-        <w:t xml:space="preserve"> </w:t>
-      </w:r>
-      <w:r>
-        <w:rPr>
-          <w:rFonts w:cs="Times New Roman"/>
-          <w:color w:val="000000"/>
-          <w:sz w:val="24"/>
-          <w:szCs w:val="24"/>
-        </w:rPr>
-        <w:t xml:space="preserve">os </w:t>
-      </w:r>
-      <w:r>
-        <w:rPr>
-          <w:rFonts w:cs="Times New Roman"/>
-          <w:color w:val="000000"/>
-          <w:sz w:val="24"/>
-          <w:szCs w:val="24"/>
-        </w:rPr>
-        <w:t xml:space="preserve">problemas </w:t>
-      </w:r>
-      <w:r>
-        <w:rPr>
-          <w:rFonts w:cs="Times New Roman"/>
-          <w:color w:val="000000"/>
-          <w:sz w:val="24"/>
-          <w:szCs w:val="24"/>
-        </w:rPr>
-        <w:t>mais comuns acusados por esses testes.</w:t>
+        <w:t xml:space="preserve">Por causa disso surgiram as engines como Axe e Pa11y, que implementam as regras da WCAG e rodam testes end-to-end (e2e) de acessibilidade nas páginas de uma aplicação da web. Elas foram arquitetadas e desenvolvidas para integrar com qualquer ambiente de teste já existente em um projeto, de forma que as organizações possam automatizar os testes de acessibilidade junto dos seus testes regulares. </w:t>
+      </w:r>
+    </w:p>
+    <w:p>
+      <w:pPr>
+        <w:pStyle w:val="TEXTOCORRIDO"/>
+        <w:rPr/>
+      </w:pPr>
+      <w:r>
+        <w:rPr>
+          <w:rFonts w:cs="Times New Roman"/>
+          <w:color w:val="000000"/>
+          <w:sz w:val="24"/>
+          <w:szCs w:val="24"/>
+        </w:rPr>
+        <w:t>Durante este estudo, foi realizado um levantamento das principais tecnologias e stacks utilizadas na construção de testes e2e de acessibilidade em aplicações web e como integrar essas stacks ao projeto, além de realizar um estudo de caso que evidencia as principais formas de se testar a acessibilidade e as soluções para os problemas mais comuns acusados por esses testes.</w:t>
       </w:r>
     </w:p>
     <w:p>
@@ -5478,7 +5214,7 @@
     <w:p>
       <w:pPr>
         <w:pStyle w:val="TEXTOCORRIDO"/>
-        <w:ind w:left="708" w:firstLine="709"/>
+        <w:ind w:left="1224" w:firstLine="709"/>
         <w:rPr/>
       </w:pPr>
       <w:r>
@@ -5556,23 +5292,59 @@
     <w:p>
       <w:pPr>
         <w:pStyle w:val="TEXTOCORRIDO"/>
+        <w:ind w:left="1224" w:hanging="0"/>
+        <w:rPr/>
+      </w:pPr>
+      <w:r>
+        <w:rPr>
+          <w:rFonts w:cs="Times New Roman"/>
+          <w:color w:val="000000"/>
+          <w:sz w:val="24"/>
+          <w:szCs w:val="24"/>
+        </w:rPr>
+        <w:t>1.2.1. Quando o acesso às tecnologias não se dá de forma uniforme é criado um fenômeno de marginalização informacional.</w:t>
+      </w:r>
+    </w:p>
+    <w:p>
+      <w:pPr>
+        <w:pStyle w:val="TEXTOCORRIDO"/>
+        <w:ind w:left="1224" w:hanging="0"/>
+        <w:rPr>
+          <w:rFonts w:ascii="Times New Roman" w:hAnsi="Times New Roman" w:cs="Times New Roman"/>
+          <w:color w:val="000000"/>
+          <w:sz w:val="24"/>
+          <w:szCs w:val="24"/>
+        </w:rPr>
+      </w:pPr>
+      <w:r>
+        <w:rPr>
+          <w:rFonts w:cs="Times New Roman"/>
+          <w:color w:val="000000"/>
+          <w:sz w:val="24"/>
+          <w:szCs w:val="24"/>
+        </w:rPr>
+      </w:r>
+    </w:p>
+    <w:p>
+      <w:pPr>
+        <w:pStyle w:val="TEXTOCORRIDO"/>
+        <w:ind w:left="1224" w:hanging="0"/>
+        <w:rPr/>
+      </w:pPr>
+      <w:r>
+        <w:rPr>
+          <w:rFonts w:cs="Times New Roman"/>
+          <w:color w:val="000000"/>
+          <w:sz w:val="24"/>
+          <w:szCs w:val="24"/>
+        </w:rPr>
+        <w:t>1.2.2. Testes de acessibilidade não são considerados pelas empresas que desenvolvem software com a mesma importância de outros tipos de testes automatizados, como de carga e estresse, integração ou de performance.</w:t>
+      </w:r>
+    </w:p>
+    <w:p>
+      <w:pPr>
+        <w:pStyle w:val="TEXTOCORRIDO"/>
         <w:ind w:left="1416" w:hanging="0"/>
-        <w:rPr/>
-      </w:pPr>
-      <w:r>
-        <w:rPr>
-          <w:rFonts w:cs="Times New Roman"/>
-          <w:color w:val="000000"/>
-          <w:sz w:val="24"/>
-          <w:szCs w:val="24"/>
-        </w:rPr>
-        <w:t>1.2.1. Quando o acesso às tecnologias não se dá de forma uniforme é criado um fenômeno de marginalização informacional.</w:t>
-      </w:r>
-    </w:p>
-    <w:p>
-      <w:pPr>
-        <w:pStyle w:val="TEXTOCORRIDO"/>
-        <w:ind w:left="1416" w:hanging="0"/>
         <w:rPr>
           <w:rFonts w:ascii="Times New Roman" w:hAnsi="Times New Roman" w:cs="Times New Roman"/>
           <w:color w:val="000000"/>
@@ -5592,43 +5364,7 @@
     <w:p>
       <w:pPr>
         <w:pStyle w:val="TEXTOCORRIDO"/>
-        <w:ind w:left="1416" w:hanging="0"/>
-        <w:rPr/>
-      </w:pPr>
-      <w:r>
-        <w:rPr>
-          <w:rFonts w:cs="Times New Roman"/>
-          <w:color w:val="000000"/>
-          <w:sz w:val="24"/>
-          <w:szCs w:val="24"/>
-        </w:rPr>
-        <w:t>1.2.2. Testes de acessibilidade não são considerados pelas empresas que desenvolvem software com a mesma importância de outros tipos de testes automatizados, como de carga e estresse, integração ou de performance.</w:t>
-      </w:r>
-    </w:p>
-    <w:p>
-      <w:pPr>
-        <w:pStyle w:val="TEXTOCORRIDO"/>
-        <w:ind w:left="1416" w:hanging="0"/>
-        <w:rPr>
-          <w:rFonts w:ascii="Times New Roman" w:hAnsi="Times New Roman" w:cs="Times New Roman"/>
-          <w:color w:val="000000"/>
-          <w:sz w:val="24"/>
-          <w:szCs w:val="24"/>
-        </w:rPr>
-      </w:pPr>
-      <w:r>
-        <w:rPr>
-          <w:rFonts w:cs="Times New Roman"/>
-          <w:color w:val="000000"/>
-          <w:sz w:val="24"/>
-          <w:szCs w:val="24"/>
-        </w:rPr>
-      </w:r>
-    </w:p>
-    <w:p>
-      <w:pPr>
-        <w:pStyle w:val="TEXTOCORRIDO"/>
-        <w:ind w:left="1416" w:hanging="0"/>
+        <w:ind w:left="1224" w:hanging="0"/>
         <w:rPr/>
       </w:pPr>
       <w:r>
@@ -5707,7 +5443,7 @@
     <w:p>
       <w:pPr>
         <w:pStyle w:val="TEXTOCORRIDO"/>
-        <w:ind w:left="1416" w:hanging="0"/>
+        <w:ind w:left="1411" w:right="0" w:hanging="0"/>
         <w:rPr/>
       </w:pPr>
       <w:r>
@@ -5891,7 +5627,12 @@
         </w:rPr>
       </w:pPr>
       <w:r>
-        <w:rPr/>
+        <w:rPr>
+          <w:rFonts w:cs="Times New Roman"/>
+          <w:color w:val="000000"/>
+          <w:sz w:val="24"/>
+          <w:szCs w:val="24"/>
+        </w:rPr>
       </w:r>
     </w:p>
     <w:p>
@@ -5908,18 +5649,7 @@
           <w:sz w:val="24"/>
           <w:szCs w:val="24"/>
         </w:rPr>
-        <w:t xml:space="preserve">3.1. PESQUISA </w:t>
-      </w:r>
-      <w:r>
-        <w:rPr>
-          <w:rFonts w:cs="Times New Roman"/>
-          <w:b/>
-          <w:bCs/>
-          <w:color w:val="000000"/>
-          <w:sz w:val="24"/>
-          <w:szCs w:val="24"/>
-        </w:rPr>
-        <w:t>DESCRITIVA</w:t>
+        <w:t>3.1. PESQUISA DESCRITIVA</w:t>
       </w:r>
     </w:p>
     <w:p>
@@ -6246,9 +5976,9 @@
           <mc:Choice Requires="wps">
             <w:drawing>
               <wp:inline distT="0" distB="0" distL="0" distR="0">
-                <wp:extent cx="5763895" cy="5619115"/>
+                <wp:extent cx="5764530" cy="5619750"/>
                 <wp:effectExtent l="0" t="0" r="0" b="0"/>
-                <wp:docPr id="3" name=""/>
+                <wp:docPr id="3" name="Shape2"/>
                 <a:graphic xmlns:a="http://schemas.openxmlformats.org/drawingml/2006/main">
                   <a:graphicData uri="http://schemas.microsoft.com/office/word/2010/wordprocessingShape">
                     <wps:wsp>
@@ -6256,7 +5986,7 @@
                       <wps:spPr>
                         <a:xfrm>
                           <a:off x="0" y="0"/>
-                          <a:ext cx="5763240" cy="5618520"/>
+                          <a:ext cx="5763960" cy="5619240"/>
                         </a:xfrm>
                         <a:prstGeom prst="rect">
                           <a:avLst/>
@@ -6366,7 +6096,7 @@
           </mc:Choice>
           <mc:Fallback>
             <w:pict>
-              <v:rect id="shape_0" stroked="f" style="position:absolute;margin-left:0pt;margin-top:-442.45pt;width:453.75pt;height:442.35pt;mso-position-vertical:top">
+              <v:rect id="shape_0" ID="Shape2" stroked="f" style="position:absolute;margin-left:0pt;margin-top:-442.5pt;width:453.8pt;height:442.4pt;mso-position-vertical:top">
                 <w10:wrap type="square"/>
                 <v:fill o:detectmouseclick="t" on="false"/>
                 <v:stroke color="#3465a4" joinstyle="round" endcap="flat"/>
@@ -6771,9 +6501,9 @@
           <mc:Choice Requires="wps">
             <w:drawing>
               <wp:inline distT="0" distB="0" distL="0" distR="0">
-                <wp:extent cx="5761990" cy="3537585"/>
+                <wp:extent cx="5762625" cy="3538220"/>
                 <wp:effectExtent l="0" t="0" r="0" b="0"/>
-                <wp:docPr id="7" name=""/>
+                <wp:docPr id="7" name="Shape3"/>
                 <a:graphic xmlns:a="http://schemas.openxmlformats.org/drawingml/2006/main">
                   <a:graphicData uri="http://schemas.microsoft.com/office/word/2010/wordprocessingShape">
                     <wps:wsp>
@@ -6781,7 +6511,7 @@
                       <wps:spPr>
                         <a:xfrm>
                           <a:off x="0" y="0"/>
-                          <a:ext cx="5761440" cy="3537000"/>
+                          <a:ext cx="5762160" cy="3537720"/>
                         </a:xfrm>
                         <a:prstGeom prst="rect">
                           <a:avLst/>
@@ -6810,7 +6540,7 @@
                                 <wp:inline distT="0" distB="0" distL="0" distR="0">
                                   <wp:extent cx="5760085" cy="3239770"/>
                                   <wp:effectExtent l="0" t="0" r="0" b="0"/>
-                                  <wp:docPr id="9" name="Objeto1"/>
+                                  <wp:docPr id="9" name=""/>
                                   <wp:cNvGraphicFramePr/>
                                   <a:graphic xmlns:a="http://schemas.openxmlformats.org/drawingml/2006/main">
                                     <a:graphicData uri="http://schemas.openxmlformats.org/drawingml/2006/chart">
@@ -6844,7 +6574,7 @@
           </mc:Choice>
           <mc:Fallback>
             <w:pict>
-              <v:rect id="shape_0" stroked="f" style="position:absolute;margin-left:0pt;margin-top:-278.55pt;width:453.6pt;height:278.45pt;mso-position-vertical:top">
+              <v:rect id="shape_0" ID="Shape3" stroked="f" style="position:absolute;margin-left:0pt;margin-top:-278.6pt;width:453.65pt;height:278.5pt;mso-position-vertical:top">
                 <w10:wrap type="square"/>
                 <v:fill o:detectmouseclick="t" on="false"/>
                 <v:stroke color="#3465a4" joinstyle="round" endcap="flat"/>
@@ -6861,7 +6591,7 @@
                           <wp:inline distT="0" distB="0" distL="0" distR="0">
                             <wp:extent cx="5760085" cy="3239770"/>
                             <wp:effectExtent l="0" t="0" r="0" b="0"/>
-                            <wp:docPr id="10" name="Objeto1"/>
+                            <wp:docPr id="10" name=""/>
                             <wp:cNvGraphicFramePr/>
                             <a:graphic xmlns:a="http://schemas.openxmlformats.org/drawingml/2006/main">
                               <a:graphicData uri="http://schemas.openxmlformats.org/drawingml/2006/chart">
@@ -6907,9 +6637,9 @@
           <mc:Choice Requires="wps">
             <w:drawing>
               <wp:inline distT="0" distB="0" distL="0" distR="0">
-                <wp:extent cx="5753735" cy="3539490"/>
+                <wp:extent cx="5754370" cy="3540125"/>
                 <wp:effectExtent l="0" t="0" r="0" b="0"/>
-                <wp:docPr id="11" name=""/>
+                <wp:docPr id="11" name="Shape4"/>
                 <a:graphic xmlns:a="http://schemas.openxmlformats.org/drawingml/2006/main">
                   <a:graphicData uri="http://schemas.microsoft.com/office/word/2010/wordprocessingShape">
                     <wps:wsp>
@@ -6917,7 +6647,7 @@
                       <wps:spPr>
                         <a:xfrm>
                           <a:off x="0" y="0"/>
-                          <a:ext cx="5753160" cy="3538800"/>
+                          <a:ext cx="5753880" cy="3539520"/>
                         </a:xfrm>
                         <a:prstGeom prst="rect">
                           <a:avLst/>
@@ -6946,7 +6676,7 @@
                                 <wp:inline distT="0" distB="0" distL="0" distR="0">
                                   <wp:extent cx="5751830" cy="3241675"/>
                                   <wp:effectExtent l="0" t="0" r="0" b="0"/>
-                                  <wp:docPr id="13" name="Objeto2"/>
+                                  <wp:docPr id="13" name=""/>
                                   <wp:cNvGraphicFramePr/>
                                   <a:graphic xmlns:a="http://schemas.openxmlformats.org/drawingml/2006/main">
                                     <a:graphicData uri="http://schemas.openxmlformats.org/drawingml/2006/chart">
@@ -6980,7 +6710,7 @@
           </mc:Choice>
           <mc:Fallback>
             <w:pict>
-              <v:rect id="shape_0" stroked="f" style="position:absolute;margin-left:0pt;margin-top:-278.7pt;width:452.95pt;height:278.6pt;mso-position-vertical:top">
+              <v:rect id="shape_0" ID="Shape4" stroked="f" style="position:absolute;margin-left:0pt;margin-top:-278.75pt;width:453pt;height:278.65pt;mso-position-vertical:top">
                 <w10:wrap type="square"/>
                 <v:fill o:detectmouseclick="t" on="false"/>
                 <v:stroke color="#3465a4" joinstyle="round" endcap="flat"/>
@@ -6997,7 +6727,7 @@
                           <wp:inline distT="0" distB="0" distL="0" distR="0">
                             <wp:extent cx="5751830" cy="3241675"/>
                             <wp:effectExtent l="0" t="0" r="0" b="0"/>
-                            <wp:docPr id="14" name="Objeto2"/>
+                            <wp:docPr id="14" name=""/>
                             <wp:cNvGraphicFramePr/>
                             <a:graphic xmlns:a="http://schemas.openxmlformats.org/drawingml/2006/main">
                               <a:graphicData uri="http://schemas.openxmlformats.org/drawingml/2006/chart">
@@ -7501,7 +7231,7 @@
                 <wp:positionV relativeFrom="paragraph">
                   <wp:posOffset>-66675</wp:posOffset>
                 </wp:positionV>
-                <wp:extent cx="3707130" cy="3041015"/>
+                <wp:extent cx="3707765" cy="3041650"/>
                 <wp:effectExtent l="0" t="0" r="0" b="0"/>
                 <wp:wrapSquare wrapText="bothSides"/>
                 <wp:docPr id="15" name="Quadro10"/>
@@ -7512,7 +7242,7 @@
                       <wps:spPr>
                         <a:xfrm>
                           <a:off x="0" y="0"/>
-                          <a:ext cx="3706560" cy="3040560"/>
+                          <a:ext cx="3707280" cy="3040920"/>
                         </a:xfrm>
                         <a:prstGeom prst="rect">
                           <a:avLst/>
@@ -7602,7 +7332,7 @@
           </mc:Choice>
           <mc:Fallback>
             <w:pict>
-              <v:rect id="shape_0" ID="Quadro10" stroked="f" style="position:absolute;margin-left:80.9pt;margin-top:-5.25pt;width:291.8pt;height:239.35pt">
+              <v:rect id="shape_0" ID="Quadro10" stroked="f" style="position:absolute;margin-left:80.9pt;margin-top:-5.25pt;width:291.85pt;height:239.4pt">
                 <w10:wrap type="square"/>
                 <v:fill o:detectmouseclick="t" on="false"/>
                 <v:stroke color="#3465a4" joinstyle="round" endcap="flat"/>
@@ -8020,7 +7750,7 @@
                 <wp:positionV relativeFrom="paragraph">
                   <wp:posOffset>27940</wp:posOffset>
                 </wp:positionV>
-                <wp:extent cx="3678555" cy="2421890"/>
+                <wp:extent cx="3679190" cy="2422525"/>
                 <wp:effectExtent l="0" t="0" r="0" b="0"/>
                 <wp:wrapSquare wrapText="bothSides"/>
                 <wp:docPr id="19" name="Quadro11"/>
@@ -8031,7 +7761,7 @@
                       <wps:spPr>
                         <a:xfrm>
                           <a:off x="0" y="0"/>
-                          <a:ext cx="3677760" cy="2421360"/>
+                          <a:ext cx="3678480" cy="2421720"/>
                         </a:xfrm>
                         <a:prstGeom prst="rect">
                           <a:avLst/>
@@ -8121,7 +7851,7 @@
           </mc:Choice>
           <mc:Fallback>
             <w:pict>
-              <v:rect id="shape_0" ID="Quadro11" stroked="f" style="position:absolute;margin-left:94pt;margin-top:2.2pt;width:289.55pt;height:190.6pt">
+              <v:rect id="shape_0" ID="Quadro11" stroked="f" style="position:absolute;margin-left:94pt;margin-top:2.2pt;width:289.6pt;height:190.65pt">
                 <w10:wrap type="square"/>
                 <v:fill o:detectmouseclick="t" on="false"/>
                 <v:stroke color="#3465a4" joinstyle="round" endcap="flat"/>
@@ -8579,7 +8309,7 @@
                 <wp:positionV relativeFrom="paragraph">
                   <wp:posOffset>635</wp:posOffset>
                 </wp:positionV>
-                <wp:extent cx="5312410" cy="4817110"/>
+                <wp:extent cx="5313045" cy="4817745"/>
                 <wp:effectExtent l="0" t="0" r="0" b="0"/>
                 <wp:wrapSquare wrapText="bothSides"/>
                 <wp:docPr id="23" name="Quadro3"/>
@@ -8590,7 +8320,7 @@
                       <wps:spPr>
                         <a:xfrm>
                           <a:off x="0" y="0"/>
-                          <a:ext cx="5311800" cy="4816440"/>
+                          <a:ext cx="5312520" cy="4817160"/>
                         </a:xfrm>
                         <a:prstGeom prst="rect">
                           <a:avLst/>
@@ -8682,7 +8412,7 @@
           </mc:Choice>
           <mc:Fallback>
             <w:pict>
-              <v:rect id="shape_0" ID="Quadro3" stroked="f" style="position:absolute;margin-left:17.6pt;margin-top:0.05pt;width:418.2pt;height:379.2pt;mso-position-horizontal:center">
+              <v:rect id="shape_0" ID="Quadro3" stroked="f" style="position:absolute;margin-left:17.6pt;margin-top:0.05pt;width:418.25pt;height:379.25pt;mso-position-horizontal:center">
                 <w10:wrap type="square"/>
                 <v:fill o:detectmouseclick="t" on="false"/>
                 <v:stroke color="#3465a4" joinstyle="round" endcap="flat"/>
@@ -8806,7 +8536,7 @@
                 <wp:positionV relativeFrom="paragraph">
                   <wp:posOffset>635</wp:posOffset>
                 </wp:positionV>
-                <wp:extent cx="5312410" cy="3780155"/>
+                <wp:extent cx="5313045" cy="3780790"/>
                 <wp:effectExtent l="0" t="0" r="0" b="0"/>
                 <wp:wrapSquare wrapText="bothSides"/>
                 <wp:docPr id="27" name="Quadro4"/>
@@ -8817,7 +8547,7 @@
                       <wps:spPr>
                         <a:xfrm>
                           <a:off x="0" y="0"/>
-                          <a:ext cx="5311800" cy="3779640"/>
+                          <a:ext cx="5312520" cy="3780000"/>
                         </a:xfrm>
                         <a:prstGeom prst="rect">
                           <a:avLst/>
@@ -8909,7 +8639,7 @@
           </mc:Choice>
           <mc:Fallback>
             <w:pict>
-              <v:rect id="shape_0" ID="Quadro4" stroked="f" style="position:absolute;margin-left:17.6pt;margin-top:0.05pt;width:418.2pt;height:297.55pt;mso-position-horizontal:center">
+              <v:rect id="shape_0" ID="Quadro4" stroked="f" style="position:absolute;margin-left:17.6pt;margin-top:0.05pt;width:418.25pt;height:297.6pt;mso-position-horizontal:center">
                 <w10:wrap type="square"/>
                 <v:fill o:detectmouseclick="t" on="false"/>
                 <v:stroke color="#3465a4" joinstyle="round" endcap="flat"/>
@@ -9117,7 +8847,7 @@
                 <wp:positionV relativeFrom="paragraph">
                   <wp:posOffset>635</wp:posOffset>
                 </wp:positionV>
-                <wp:extent cx="5312410" cy="2056765"/>
+                <wp:extent cx="5313045" cy="2057400"/>
                 <wp:effectExtent l="0" t="0" r="0" b="0"/>
                 <wp:wrapSquare wrapText="bothSides"/>
                 <wp:docPr id="31" name="Quadro13"/>
@@ -9128,7 +8858,7 @@
                       <wps:spPr>
                         <a:xfrm>
                           <a:off x="0" y="0"/>
-                          <a:ext cx="5311800" cy="2055960"/>
+                          <a:ext cx="5312520" cy="2056680"/>
                         </a:xfrm>
                         <a:prstGeom prst="rect">
                           <a:avLst/>
@@ -9218,7 +8948,7 @@
           </mc:Choice>
           <mc:Fallback>
             <w:pict>
-              <v:rect id="shape_0" ID="Quadro13" stroked="f" style="position:absolute;margin-left:17.6pt;margin-top:0.05pt;width:418.2pt;height:161.85pt;mso-position-horizontal:center">
+              <v:rect id="shape_0" ID="Quadro13" stroked="f" style="position:absolute;margin-left:17.6pt;margin-top:0.05pt;width:418.25pt;height:161.9pt;mso-position-horizontal:center">
                 <w10:wrap type="square"/>
                 <v:fill o:detectmouseclick="t" on="false"/>
                 <v:stroke color="#3465a4" joinstyle="round" endcap="flat"/>
@@ -9336,7 +9066,7 @@
                 <wp:positionV relativeFrom="paragraph">
                   <wp:posOffset>105410</wp:posOffset>
                 </wp:positionV>
-                <wp:extent cx="5717540" cy="2016125"/>
+                <wp:extent cx="5718175" cy="2016760"/>
                 <wp:effectExtent l="0" t="0" r="0" b="0"/>
                 <wp:wrapNone/>
                 <wp:docPr id="35" name="Quadro12"/>
@@ -9347,7 +9077,7 @@
                       <wps:spPr>
                         <a:xfrm>
                           <a:off x="0" y="0"/>
-                          <a:ext cx="5716800" cy="2015640"/>
+                          <a:ext cx="5717520" cy="2016000"/>
                         </a:xfrm>
                         <a:prstGeom prst="rect">
                           <a:avLst/>
@@ -9437,7 +9167,7 @@
           </mc:Choice>
           <mc:Fallback>
             <w:pict>
-              <v:rect id="shape_0" ID="Quadro12" stroked="f" style="position:absolute;margin-left:-7.55pt;margin-top:8.3pt;width:450.1pt;height:158.65pt">
+              <v:rect id="shape_0" ID="Quadro12" stroked="f" style="position:absolute;margin-left:-7.55pt;margin-top:8.3pt;width:450.15pt;height:158.7pt">
                 <w10:wrap type="square"/>
                 <v:fill o:detectmouseclick="t" on="false"/>
                 <v:stroke color="#3465a4" joinstyle="round" endcap="flat"/>
@@ -9598,61 +9328,7 @@
           <w:sz w:val="24"/>
           <w:szCs w:val="24"/>
         </w:rPr>
-        <w:t xml:space="preserve">Os chamados headings no HTML são definidos com as tags de &lt;h1&gt; até &lt;h6&gt; e representam os seis níveis de título de seção, assim especificado na seção 4.3.9 das recomendações do W3C para o HTML 5.2. Um erro muito comum é utilizar esses elementos para marcar slogans, títulos alternativos e subtítulos que não pretendem representar semanticamente o título de uma nova seção, além da utilização dos seus níveis para diminuir ou aumentar o tamanho da fonte do cabeçalho. Esses enganos costumam </w:t>
-      </w:r>
-      <w:r>
-        <w:rPr>
-          <w:rFonts w:cs="Times New Roman"/>
-          <w:color w:val="000000"/>
-          <w:sz w:val="24"/>
-          <w:szCs w:val="24"/>
-        </w:rPr>
-        <w:t>desviar a estrutura da</w:t>
-      </w:r>
-      <w:r>
-        <w:rPr>
-          <w:rFonts w:cs="Times New Roman"/>
-          <w:color w:val="000000"/>
-          <w:sz w:val="24"/>
-          <w:szCs w:val="24"/>
-        </w:rPr>
-        <w:t xml:space="preserve"> orde</w:t>
-      </w:r>
-      <w:r>
-        <w:rPr>
-          <w:rFonts w:cs="Times New Roman"/>
-          <w:color w:val="000000"/>
-          <w:sz w:val="24"/>
-          <w:szCs w:val="24"/>
-        </w:rPr>
-        <w:t>m</w:t>
-      </w:r>
-      <w:r>
-        <w:rPr>
-          <w:rFonts w:cs="Times New Roman"/>
-          <w:color w:val="000000"/>
-          <w:sz w:val="24"/>
-          <w:szCs w:val="24"/>
-        </w:rPr>
-        <w:t xml:space="preserve"> não-sequência</w:t>
-      </w:r>
-      <w:r>
-        <w:rPr>
-          <w:rFonts w:cs="Times New Roman"/>
-          <w:color w:val="000000"/>
-          <w:sz w:val="24"/>
-          <w:szCs w:val="24"/>
-        </w:rPr>
-        <w:t>l</w:t>
-      </w:r>
-      <w:r>
-        <w:rPr>
-          <w:rFonts w:cs="Times New Roman"/>
-          <w:color w:val="000000"/>
-          <w:sz w:val="24"/>
-          <w:szCs w:val="24"/>
-        </w:rPr>
-        <w:t xml:space="preserve"> e descendente – ideal para que leitores de tela consigam navegar de heading a heading.</w:t>
+        <w:t>Os chamados headings no HTML são definidos com as tags de &lt;h1&gt; até &lt;h6&gt; e representam os seis níveis de título de seção, assim especificado na seção 4.3.9 das recomendações do W3C para o HTML 5.2. Um erro muito comum é utilizar esses elementos para marcar slogans, títulos alternativos e subtítulos que não pretendem representar semanticamente o título de uma nova seção, além da utilização dos seus níveis para diminuir ou aumentar o tamanho da fonte do cabeçalho. Esses enganos costumam desviar a estrutura da ordem não-sequêncial e descendente – ideal para que leitores de tela consigam navegar de heading a heading.</w:t>
       </w:r>
     </w:p>
     <w:p>
@@ -9684,7 +9360,7 @@
                 <wp:positionV relativeFrom="paragraph">
                   <wp:posOffset>3318510</wp:posOffset>
                 </wp:positionV>
-                <wp:extent cx="6864985" cy="402590"/>
+                <wp:extent cx="6865620" cy="403225"/>
                 <wp:effectExtent l="0" t="0" r="0" b="0"/>
                 <wp:wrapTopAndBottom/>
                 <wp:docPr id="39" name="Quadro7"/>
@@ -9695,7 +9371,7 @@
                       <wps:spPr>
                         <a:xfrm>
                           <a:off x="0" y="0"/>
-                          <a:ext cx="6864480" cy="402120"/>
+                          <a:ext cx="6864840" cy="402480"/>
                         </a:xfrm>
                         <a:prstGeom prst="rect">
                           <a:avLst/>
@@ -9756,7 +9432,7 @@
           </mc:Choice>
           <mc:Fallback>
             <w:pict>
-              <v:rect id="shape_0" ID="Quadro7" stroked="f" style="position:absolute;margin-left:-42.7pt;margin-top:261.3pt;width:540.45pt;height:31.6pt">
+              <v:rect id="shape_0" ID="Quadro7" stroked="f" style="position:absolute;margin-left:-42.7pt;margin-top:261.3pt;width:540.5pt;height:31.65pt">
                 <w10:wrap type="square"/>
                 <v:fill o:detectmouseclick="t" on="false"/>
                 <v:stroke color="#3465a4" joinstyle="round" endcap="flat"/>
@@ -9858,25 +9534,7 @@
           <w:sz w:val="24"/>
           <w:szCs w:val="24"/>
         </w:rPr>
-        <w:t xml:space="preserve">Na figura acima, através da extensão Web Developer do Google Chrome, podemos visualizar que os elementos acusados pelo teste automatizado estão todos no nível h4, apesar dos headings anteriores estarem no nível h2. Para solucionar o problema, os headings devem ficar ordenados decrescente e sequencialmente, mudando os h4s da div com id “redius” para h3s e, </w:t>
-      </w:r>
-      <w:r>
-        <w:rPr>
-          <w:rFonts w:cs="Times New Roman"/>
-          <w:color w:val="000000"/>
-          <w:sz w:val="24"/>
-          <w:szCs w:val="24"/>
-        </w:rPr>
-        <w:t>assim,</w:t>
-      </w:r>
-      <w:r>
-        <w:rPr>
-          <w:rFonts w:cs="Times New Roman"/>
-          <w:color w:val="000000"/>
-          <w:sz w:val="24"/>
-          <w:szCs w:val="24"/>
-        </w:rPr>
-        <w:t xml:space="preserve"> removendo o gap na sequência dos headings.</w:t>
+        <w:t>Na figura acima, através da extensão Web Developer do Google Chrome, podemos visualizar que os elementos acusados pelo teste automatizado estão todos no nível h4, apesar dos headings anteriores estarem no nível h2. Para solucionar o problema, os headings devem ficar ordenados decrescente e sequencialmente, mudando os h4s da div com id “redius” para h3s e, assim, removendo o gap na sequência dos headings.</w:t>
       </w:r>
     </w:p>
     <w:p>
@@ -9988,97 +9646,7 @@
           <w:sz w:val="24"/>
           <w:szCs w:val="24"/>
         </w:rPr>
-        <w:t>Esta</w:t>
-      </w:r>
-      <w:r>
-        <w:rPr>
-          <w:rFonts w:cs="Times New Roman"/>
-          <w:color w:val="000000"/>
-          <w:sz w:val="24"/>
-          <w:szCs w:val="24"/>
-        </w:rPr>
-        <w:t xml:space="preserve"> falha de acessibilidade, </w:t>
-      </w:r>
-      <w:r>
-        <w:rPr>
-          <w:rFonts w:cs="Times New Roman"/>
-          <w:color w:val="000000"/>
-          <w:sz w:val="24"/>
-          <w:szCs w:val="24"/>
-        </w:rPr>
-        <w:t xml:space="preserve">representada </w:t>
-      </w:r>
-      <w:r>
-        <w:rPr>
-          <w:rFonts w:cs="Times New Roman"/>
-          <w:color w:val="000000"/>
-          <w:sz w:val="24"/>
-          <w:szCs w:val="24"/>
-        </w:rPr>
-        <w:t>como F68 nas técnicas para o WCAG 2.0, f</w:t>
-      </w:r>
-      <w:r>
-        <w:rPr>
-          <w:rFonts w:cs="Times New Roman"/>
-          <w:color w:val="000000"/>
-          <w:sz w:val="24"/>
-          <w:szCs w:val="24"/>
-        </w:rPr>
-        <w:t xml:space="preserve">alha dos </w:t>
-      </w:r>
-      <w:r>
-        <w:rPr>
-          <w:rFonts w:cs="Times New Roman"/>
-          <w:color w:val="000000"/>
-          <w:sz w:val="24"/>
-          <w:szCs w:val="24"/>
-        </w:rPr>
-        <w:t>c</w:t>
-      </w:r>
-      <w:r>
-        <w:rPr>
-          <w:rFonts w:cs="Times New Roman"/>
-          <w:color w:val="000000"/>
-          <w:sz w:val="24"/>
-          <w:szCs w:val="24"/>
-        </w:rPr>
-        <w:t xml:space="preserve">ritérios de </w:t>
-      </w:r>
-      <w:r>
-        <w:rPr>
-          <w:rFonts w:cs="Times New Roman"/>
-          <w:color w:val="000000"/>
-          <w:sz w:val="24"/>
-          <w:szCs w:val="24"/>
-        </w:rPr>
-        <w:t>s</w:t>
-      </w:r>
-      <w:r>
-        <w:rPr>
-          <w:rFonts w:cs="Times New Roman"/>
-          <w:color w:val="000000"/>
-          <w:sz w:val="24"/>
-          <w:szCs w:val="24"/>
-        </w:rPr>
-        <w:t xml:space="preserve">ucesso 1.3.1 e 4.1.2, </w:t>
-      </w:r>
-      <w:r>
-        <w:rPr>
-          <w:rFonts w:cs="Times New Roman"/>
-          <w:color w:val="000000"/>
-          <w:sz w:val="24"/>
-          <w:szCs w:val="24"/>
-        </w:rPr>
-        <w:t>a</w:t>
-      </w:r>
-      <w:r>
-        <w:rPr>
-          <w:rFonts w:cs="Times New Roman"/>
-          <w:color w:val="000000"/>
-          <w:sz w:val="24"/>
-          <w:szCs w:val="24"/>
-        </w:rPr>
-        <w:t>contece quando não há um label associado a cada um dos elementos de controles de um formulário. Os labels garantem que esses elementos sejam anunciados apropriadamente pelos leitores de tela, além de serem utilizados por outras tecnologias assistivas para que os usuários consigam navegar através do formulário. Na figura abaixo, por exemplo, podemos notar a ausência de um label para os inputs apresentados.</w:t>
+        <w:t>Esta falha de acessibilidade, representada como F68 nas técnicas para o WCAG 2.0, falha dos critérios de sucesso 1.3.1 e 4.1.2, acontece quando não há um label associado a cada um dos elementos de controles de um formulário. Os labels garantem que esses elementos sejam anunciados apropriadamente pelos leitores de tela, além de serem utilizados por outras tecnologias assistivas para que os usuários consigam navegar através do formulário. Na figura abaixo, por exemplo, podemos notar a ausência de um label para os inputs apresentados.</w:t>
       </w:r>
     </w:p>
     <w:p>
@@ -10199,16 +9767,7 @@
           <w:sz w:val="24"/>
           <w:szCs w:val="24"/>
         </w:rPr>
-        <w:t xml:space="preserve">O método recomendado para a maioria das circunstâncias </w:t>
-      </w:r>
-      <w:r>
-        <w:rPr>
-          <w:rFonts w:cs="Times New Roman"/>
-          <w:color w:val="000000"/>
-          <w:sz w:val="24"/>
-          <w:szCs w:val="24"/>
-        </w:rPr>
-        <w:t xml:space="preserve">é usar o elemento label e uma associação explícita através dos atributos for e id. </w:t>
+        <w:t xml:space="preserve">O método recomendado para a maioria das circunstâncias é usar o elemento label e uma associação explícita através dos atributos for e id. </w:t>
       </w:r>
     </w:p>
     <w:p>
@@ -10283,7 +9842,12 @@
         </w:rPr>
       </w:pPr>
       <w:r>
-        <w:rPr/>
+        <w:rPr>
+          <w:rFonts w:cs="Times New Roman"/>
+          <w:color w:val="000000"/>
+          <w:sz w:val="24"/>
+          <w:szCs w:val="24"/>
+        </w:rPr>
       </w:r>
     </w:p>
     <w:p>
@@ -10298,7 +9862,12 @@
         </w:rPr>
       </w:pPr>
       <w:r>
-        <w:rPr/>
+        <w:rPr>
+          <w:rFonts w:cs="Times New Roman"/>
+          <w:color w:val="000000"/>
+          <w:sz w:val="24"/>
+          <w:szCs w:val="24"/>
+        </w:rPr>
       </w:r>
     </w:p>
     <w:p>
@@ -10314,25 +9883,7 @@
           <w:sz w:val="24"/>
           <w:szCs w:val="24"/>
         </w:rPr>
-        <w:t>4.2.</w:t>
-      </w:r>
-      <w:r>
-        <w:rPr>
-          <w:rFonts w:cs="Times New Roman"/>
-          <w:color w:val="000000"/>
-          <w:sz w:val="24"/>
-          <w:szCs w:val="24"/>
-        </w:rPr>
-        <w:t>7</w:t>
-      </w:r>
-      <w:r>
-        <w:rPr>
-          <w:rFonts w:cs="Times New Roman"/>
-          <w:color w:val="000000"/>
-          <w:sz w:val="24"/>
-          <w:szCs w:val="24"/>
-        </w:rPr>
-        <w:t>. Image elements do not have [alt] attributes</w:t>
+        <w:t>4.2.7. Image elements do not have [alt] attributes</w:t>
       </w:r>
     </w:p>
     <w:p>
@@ -10347,7 +9898,12 @@
         </w:rPr>
       </w:pPr>
       <w:r>
-        <w:rPr/>
+        <w:rPr>
+          <w:rFonts w:cs="Times New Roman"/>
+          <w:color w:val="000000"/>
+          <w:sz w:val="24"/>
+          <w:szCs w:val="24"/>
+        </w:rPr>
       </w:r>
     </w:p>
     <w:p>
@@ -10378,7 +9934,12 @@
         </w:rPr>
       </w:pPr>
       <w:r>
-        <w:rPr/>
+        <w:rPr>
+          <w:rFonts w:cs="Times New Roman"/>
+          <w:color w:val="000000"/>
+          <w:sz w:val="24"/>
+          <w:szCs w:val="24"/>
+        </w:rPr>
       </w:r>
     </w:p>
     <w:p>
@@ -10394,61 +9955,7 @@
           <w:sz w:val="24"/>
           <w:szCs w:val="24"/>
         </w:rPr>
-        <w:t>A</w:t>
-      </w:r>
-      <w:r>
-        <w:rPr>
-          <w:rFonts w:cs="Times New Roman"/>
-          <w:color w:val="000000"/>
-          <w:sz w:val="24"/>
-          <w:szCs w:val="24"/>
-        </w:rPr>
-        <w:t xml:space="preserve"> falha de acessibilidade F</w:t>
-      </w:r>
-      <w:r>
-        <w:rPr>
-          <w:rFonts w:cs="Times New Roman"/>
-          <w:color w:val="000000"/>
-          <w:sz w:val="24"/>
-          <w:szCs w:val="24"/>
-        </w:rPr>
-        <w:t xml:space="preserve">68 </w:t>
-      </w:r>
-      <w:r>
-        <w:rPr>
-          <w:rFonts w:cs="Times New Roman"/>
-          <w:color w:val="000000"/>
-          <w:sz w:val="24"/>
-          <w:szCs w:val="24"/>
-        </w:rPr>
-        <w:t>desse documento,</w:t>
-      </w:r>
-      <w:r>
-        <w:rPr>
-          <w:rFonts w:cs="Times New Roman"/>
-          <w:color w:val="000000"/>
-          <w:sz w:val="24"/>
-          <w:szCs w:val="24"/>
-        </w:rPr>
-        <w:t xml:space="preserve"> </w:t>
-      </w:r>
-      <w:r>
-        <w:rPr>
-          <w:rFonts w:cs="Times New Roman"/>
-          <w:color w:val="000000"/>
-          <w:sz w:val="24"/>
-          <w:szCs w:val="24"/>
-        </w:rPr>
-        <w:t xml:space="preserve">que </w:t>
-      </w:r>
-      <w:r>
-        <w:rPr>
-          <w:rFonts w:cs="Times New Roman"/>
-          <w:color w:val="000000"/>
-          <w:sz w:val="24"/>
-          <w:szCs w:val="24"/>
-        </w:rPr>
-        <w:t>acusa elementos do tipo img que não têm o atributo alt, justifica que sem esse atributo um texto alternativo não pode ser computado caso a imagem tenha algum problema para ser carregada. Ainda que algumas tecnologias assistivas tentem compensar a falta do texto alternativo lendo o nome do arquivo da imagem, ainda é insuficiente na medida em que nomes de arquivos geralmente não são descritivos  (p. ex. images/nav01.gif).</w:t>
+        <w:t>A falha de acessibilidade F68 desse documento, que acusa elementos do tipo img que não têm o atributo alt, justifica que sem esse atributo um texto alternativo não pode ser computado caso a imagem tenha algum problema para ser carregada. Ainda que algumas tecnologias assistivas tentem compensar a falta do texto alternativo lendo o nome do arquivo da imagem, ainda é insuficiente na medida em que nomes de arquivos geralmente não são descritivos  (p. ex. images/nav01.gif).</w:t>
       </w:r>
     </w:p>
     <w:p>
@@ -10463,7 +9970,12 @@
         </w:rPr>
       </w:pPr>
       <w:r>
-        <w:rPr/>
+        <w:rPr>
+          <w:rFonts w:cs="Times New Roman"/>
+          <w:color w:val="000000"/>
+          <w:sz w:val="24"/>
+          <w:szCs w:val="24"/>
+        </w:rPr>
       </w:r>
     </w:p>
     <w:p>
@@ -10494,7 +10006,12 @@
         </w:rPr>
       </w:pPr>
       <w:r>
-        <w:rPr/>
+        <w:rPr>
+          <w:rFonts w:cs="Times New Roman"/>
+          <w:color w:val="000000"/>
+          <w:sz w:val="24"/>
+          <w:szCs w:val="24"/>
+        </w:rPr>
       </w:r>
     </w:p>
     <w:p>
@@ -10510,25 +10027,7 @@
           <w:sz w:val="24"/>
           <w:szCs w:val="24"/>
         </w:rPr>
-        <w:t xml:space="preserve">Embora existam os atributos WAI-ARIA que podem ser usados para fornecer um texto alternativo, desde que sejam compatíveis com a acessibilidade, ainda é recomendado pelas </w:t>
-      </w:r>
-      <w:r>
-        <w:rPr>
-          <w:rFonts w:cs="Times New Roman"/>
-          <w:color w:val="000000"/>
-          <w:sz w:val="24"/>
-          <w:szCs w:val="24"/>
-        </w:rPr>
-        <w:t>Técnicas do W3C para WCAG 2.0</w:t>
-      </w:r>
-      <w:r>
-        <w:rPr>
-          <w:rFonts w:cs="Times New Roman"/>
-          <w:color w:val="000000"/>
-          <w:sz w:val="24"/>
-          <w:szCs w:val="24"/>
-        </w:rPr>
-        <w:t xml:space="preserve"> o atributo alt como a forma preferida de resolver essa falha de acessibidade.</w:t>
+        <w:t>Embora existam os atributos WAI-ARIA que podem ser usados para fornecer um texto alternativo, desde que sejam compatíveis com a acessibilidade, ainda é recomendado pelas Técnicas do W3C para WCAG 2.0 o atributo alt como a forma preferida de resolver essa falha de acessibidade.</w:t>
       </w:r>
     </w:p>
     <w:p>
@@ -10543,7 +10042,12 @@
         </w:rPr>
       </w:pPr>
       <w:r>
-        <w:rPr/>
+        <w:rPr>
+          <w:rFonts w:cs="Times New Roman"/>
+          <w:color w:val="000000"/>
+          <w:sz w:val="24"/>
+          <w:szCs w:val="24"/>
+        </w:rPr>
       </w:r>
     </w:p>
     <w:p>
@@ -10558,9 +10062,14 @@
         </w:rPr>
       </w:pPr>
       <w:r>
-        <w:rPr/>
+        <w:rPr>
+          <w:rFonts w:cs="Times New Roman"/>
+          <w:color w:val="000000"/>
+          <w:sz w:val="24"/>
+          <w:szCs w:val="24"/>
+        </w:rPr>
         <w:drawing>
-          <wp:anchor behindDoc="0" distT="0" distB="0" distL="0" distR="0" simplePos="0" locked="0" layoutInCell="1" allowOverlap="1" relativeHeight="143">
+          <wp:anchor behindDoc="0" distT="0" distB="0" distL="0" distR="0" simplePos="0" locked="0" layoutInCell="1" allowOverlap="1" relativeHeight="84">
             <wp:simplePos x="0" y="0"/>
             <wp:positionH relativeFrom="column">
               <wp:align>center</wp:align>
@@ -10619,25 +10128,7 @@
           <w:sz w:val="24"/>
           <w:szCs w:val="24"/>
         </w:rPr>
-        <w:t xml:space="preserve">Na figura acima podemos perceber a ausência do atributo alt, </w:t>
-      </w:r>
-      <w:r>
-        <w:rPr>
-          <w:rFonts w:cs="Times New Roman"/>
-          <w:color w:val="000000"/>
-          <w:sz w:val="24"/>
-          <w:szCs w:val="24"/>
-        </w:rPr>
-        <w:t xml:space="preserve">aria-label </w:t>
-      </w:r>
-      <w:r>
-        <w:rPr>
-          <w:rFonts w:cs="Times New Roman"/>
-          <w:color w:val="000000"/>
-          <w:sz w:val="24"/>
-          <w:szCs w:val="24"/>
-        </w:rPr>
-        <w:t>ou aria-labelledby associado a algum id. Como também é um elemento conteudístico – que representa a imagem de perfil de algum usuário – é recomendado, para solucionar o problema, uma simples adição do atributo alt com um valor descritivo da imagem.</w:t>
+        <w:t>Na figura acima podemos perceber a ausência do atributo alt, aria-label ou aria-labelledby associado a algum id. Como também é um elemento conteudístico – que representa a imagem de perfil de algum usuário – é recomendado, para solucionar o problema, uma simples adição do atributo alt com um valor descritivo da imagem.</w:t>
       </w:r>
     </w:p>
     <w:p>
@@ -10652,7 +10143,12 @@
         </w:rPr>
       </w:pPr>
       <w:r>
-        <w:rPr/>
+        <w:rPr>
+          <w:rFonts w:cs="Times New Roman"/>
+          <w:color w:val="000000"/>
+          <w:sz w:val="24"/>
+          <w:szCs w:val="24"/>
+        </w:rPr>
       </w:r>
     </w:p>
     <w:p>
@@ -10667,7 +10163,12 @@
         </w:rPr>
       </w:pPr>
       <w:r>
-        <w:rPr/>
+        <w:rPr>
+          <w:rFonts w:cs="Times New Roman"/>
+          <w:color w:val="000000"/>
+          <w:sz w:val="24"/>
+          <w:szCs w:val="24"/>
+        </w:rPr>
       </w:r>
     </w:p>
     <w:p>
@@ -10682,7 +10183,12 @@
         </w:rPr>
       </w:pPr>
       <w:r>
-        <w:rPr/>
+        <w:rPr>
+          <w:rFonts w:cs="Times New Roman"/>
+          <w:color w:val="000000"/>
+          <w:sz w:val="24"/>
+          <w:szCs w:val="24"/>
+        </w:rPr>
       </w:r>
     </w:p>
     <w:p>
@@ -10697,7 +10203,12 @@
         </w:rPr>
       </w:pPr>
       <w:r>
-        <w:rPr/>
+        <w:rPr>
+          <w:rFonts w:cs="Times New Roman"/>
+          <w:color w:val="000000"/>
+          <w:sz w:val="24"/>
+          <w:szCs w:val="24"/>
+        </w:rPr>
       </w:r>
     </w:p>
     <w:p>
@@ -10713,25 +10224,7 @@
           <w:sz w:val="24"/>
           <w:szCs w:val="24"/>
         </w:rPr>
-        <w:t>4.2.</w:t>
-      </w:r>
-      <w:r>
-        <w:rPr>
-          <w:rFonts w:cs="Times New Roman"/>
-          <w:color w:val="000000"/>
-          <w:sz w:val="24"/>
-          <w:szCs w:val="24"/>
-        </w:rPr>
-        <w:t>8</w:t>
-      </w:r>
-      <w:r>
-        <w:rPr>
-          <w:rFonts w:cs="Times New Roman"/>
-          <w:color w:val="000000"/>
-          <w:sz w:val="24"/>
-          <w:szCs w:val="24"/>
-        </w:rPr>
-        <w:t>. &lt;object&gt; elements do not have [alt] text</w:t>
+        <w:t>4.2.8. &lt;object&gt; elements do not have [alt] text</w:t>
       </w:r>
     </w:p>
     <w:p>
@@ -10746,7 +10239,12 @@
         </w:rPr>
       </w:pPr>
       <w:r>
-        <w:rPr/>
+        <w:rPr>
+          <w:rFonts w:cs="Times New Roman"/>
+          <w:color w:val="000000"/>
+          <w:sz w:val="24"/>
+          <w:szCs w:val="24"/>
+        </w:rPr>
       </w:r>
     </w:p>
     <w:p>
@@ -10762,214 +10260,7 @@
           <w:sz w:val="24"/>
           <w:szCs w:val="24"/>
         </w:rPr>
-        <w:t xml:space="preserve">O elemento </w:t>
-      </w:r>
-      <w:r>
-        <w:rPr>
-          <w:rFonts w:cs="Times New Roman"/>
-          <w:color w:val="000000"/>
-          <w:sz w:val="24"/>
-          <w:szCs w:val="24"/>
-        </w:rPr>
-        <w:t>object</w:t>
-      </w:r>
-      <w:r>
-        <w:rPr>
-          <w:rFonts w:cs="Times New Roman"/>
-          <w:color w:val="000000"/>
-          <w:sz w:val="24"/>
-          <w:szCs w:val="24"/>
-        </w:rPr>
-        <w:t xml:space="preserve"> representa um recurso externo que pode ser tratado como uma imagem, um contexto de navegação aninhado ou um recurso a ser </w:t>
-      </w:r>
-      <w:r>
-        <w:rPr>
-          <w:rFonts w:cs="Times New Roman"/>
-          <w:color w:val="000000"/>
-          <w:sz w:val="24"/>
-          <w:szCs w:val="24"/>
-        </w:rPr>
-        <w:t>provido</w:t>
-      </w:r>
-      <w:r>
-        <w:rPr>
-          <w:rFonts w:cs="Times New Roman"/>
-          <w:color w:val="000000"/>
-          <w:sz w:val="24"/>
-          <w:szCs w:val="24"/>
-        </w:rPr>
-        <w:t xml:space="preserve"> por um plugin. </w:t>
-      </w:r>
-      <w:r>
-        <w:rPr>
-          <w:rFonts w:cs="Times New Roman"/>
-          <w:color w:val="000000"/>
-          <w:sz w:val="24"/>
-          <w:szCs w:val="24"/>
-        </w:rPr>
-        <w:t xml:space="preserve">[HTML elements reference, MDN Web Docs]. </w:t>
-      </w:r>
-      <w:r>
-        <w:rPr>
-          <w:rFonts w:cs="Times New Roman"/>
-          <w:color w:val="000000"/>
-          <w:sz w:val="24"/>
-          <w:szCs w:val="24"/>
-        </w:rPr>
-        <w:t>Dessa forma, a</w:t>
-      </w:r>
-      <w:r>
-        <w:rPr>
-          <w:rFonts w:cs="Times New Roman"/>
-          <w:color w:val="000000"/>
-          <w:sz w:val="24"/>
-          <w:szCs w:val="24"/>
-        </w:rPr>
-        <w:t xml:space="preserve"> mídia desse elemento </w:t>
-      </w:r>
-      <w:r>
-        <w:rPr>
-          <w:rFonts w:cs="Times New Roman"/>
-          <w:color w:val="000000"/>
-          <w:sz w:val="24"/>
-          <w:szCs w:val="24"/>
-        </w:rPr>
-        <w:t xml:space="preserve">só está disponível para o usuário quando </w:t>
-      </w:r>
-      <w:r>
-        <w:rPr>
-          <w:rFonts w:cs="Times New Roman"/>
-          <w:color w:val="000000"/>
-          <w:sz w:val="24"/>
-          <w:szCs w:val="24"/>
-        </w:rPr>
-        <w:t xml:space="preserve">ela </w:t>
-      </w:r>
-      <w:r>
-        <w:rPr>
-          <w:rFonts w:cs="Times New Roman"/>
-          <w:color w:val="000000"/>
-          <w:sz w:val="24"/>
-          <w:szCs w:val="24"/>
-        </w:rPr>
-        <w:t>não</w:t>
-      </w:r>
-      <w:r>
-        <w:rPr>
-          <w:rFonts w:cs="Times New Roman"/>
-          <w:color w:val="000000"/>
-          <w:sz w:val="24"/>
-          <w:szCs w:val="24"/>
-        </w:rPr>
-        <w:t xml:space="preserve"> é renderizada pelo agente do usuário – o agente </w:t>
-      </w:r>
-      <w:r>
-        <w:rPr>
-          <w:rFonts w:cs="Times New Roman"/>
-          <w:color w:val="000000"/>
-          <w:sz w:val="24"/>
-          <w:szCs w:val="24"/>
-        </w:rPr>
-        <w:t xml:space="preserve">pode </w:t>
-      </w:r>
-      <w:r>
-        <w:rPr>
-          <w:rFonts w:cs="Times New Roman"/>
-          <w:color w:val="000000"/>
-          <w:sz w:val="24"/>
-          <w:szCs w:val="24"/>
-        </w:rPr>
-        <w:t>não oferece</w:t>
-      </w:r>
-      <w:r>
-        <w:rPr>
-          <w:rFonts w:cs="Times New Roman"/>
-          <w:color w:val="000000"/>
-          <w:sz w:val="24"/>
-          <w:szCs w:val="24"/>
-        </w:rPr>
-        <w:t>r</w:t>
-      </w:r>
-      <w:r>
-        <w:rPr>
-          <w:rFonts w:cs="Times New Roman"/>
-          <w:color w:val="000000"/>
-          <w:sz w:val="24"/>
-          <w:szCs w:val="24"/>
-        </w:rPr>
-        <w:t xml:space="preserve"> suporte à tecnologia de mídia ou o usuário </w:t>
-      </w:r>
-      <w:r>
-        <w:rPr>
-          <w:rFonts w:cs="Times New Roman"/>
-          <w:color w:val="000000"/>
-          <w:sz w:val="24"/>
-          <w:szCs w:val="24"/>
-        </w:rPr>
-        <w:t xml:space="preserve">o </w:t>
-      </w:r>
-      <w:r>
-        <w:rPr>
-          <w:rFonts w:cs="Times New Roman"/>
-          <w:color w:val="000000"/>
-          <w:sz w:val="24"/>
-          <w:szCs w:val="24"/>
-        </w:rPr>
-        <w:t xml:space="preserve">instruiu </w:t>
-      </w:r>
-      <w:r>
-        <w:rPr>
-          <w:rFonts w:cs="Times New Roman"/>
-          <w:color w:val="000000"/>
-          <w:sz w:val="24"/>
-          <w:szCs w:val="24"/>
-        </w:rPr>
-        <w:t>a</w:t>
-      </w:r>
-      <w:r>
-        <w:rPr>
-          <w:rFonts w:cs="Times New Roman"/>
-          <w:color w:val="000000"/>
-          <w:sz w:val="24"/>
-          <w:szCs w:val="24"/>
-        </w:rPr>
-        <w:t xml:space="preserve"> não renderizar essa tecnologia. </w:t>
-      </w:r>
-      <w:r>
-        <w:rPr>
-          <w:rFonts w:cs="Times New Roman"/>
-          <w:color w:val="000000"/>
-          <w:sz w:val="24"/>
-          <w:szCs w:val="24"/>
-        </w:rPr>
-        <w:t>[F</w:t>
-      </w:r>
-      <w:r>
-        <w:rPr>
-          <w:rFonts w:cs="Times New Roman"/>
-          <w:color w:val="000000"/>
-          <w:sz w:val="24"/>
-          <w:szCs w:val="24"/>
-        </w:rPr>
-        <w:t xml:space="preserve">alha de acessibilidade H53 das </w:t>
-      </w:r>
-      <w:r>
-        <w:rPr>
-          <w:rFonts w:cs="Times New Roman"/>
-          <w:color w:val="000000"/>
-          <w:sz w:val="24"/>
-          <w:szCs w:val="24"/>
-        </w:rPr>
-        <w:t>Técnicas do W3C para WCAG 2.0</w:t>
-      </w:r>
-      <w:r>
-        <w:rPr>
-          <w:rFonts w:cs="Times New Roman"/>
-          <w:color w:val="000000"/>
-          <w:sz w:val="24"/>
-          <w:szCs w:val="24"/>
-        </w:rPr>
-        <w:t>].</w:t>
+        <w:t>O elemento object representa um recurso externo que pode ser tratado como uma imagem, um contexto de navegação aninhado ou um recurso a ser provido por um plugin. [HTML elements reference, MDN Web Docs]. Dessa forma, a mídia desse elemento só está disponível para o usuário quando ela não é renderizada pelo agente do usuário – o agente pode não oferecer suporte à tecnologia de mídia ou o usuário o instruiu a não renderizar essa tecnologia. [Falha de acessibilidade H53 das Técnicas do W3C para WCAG 2.0].</w:t>
       </w:r>
     </w:p>
     <w:p>
@@ -10984,7 +10275,12 @@
         </w:rPr>
       </w:pPr>
       <w:r>
-        <w:rPr/>
+        <w:rPr>
+          <w:rFonts w:cs="Times New Roman"/>
+          <w:color w:val="000000"/>
+          <w:sz w:val="24"/>
+          <w:szCs w:val="24"/>
+        </w:rPr>
       </w:r>
     </w:p>
     <w:p>
@@ -11000,97 +10296,7 @@
           <w:sz w:val="24"/>
           <w:szCs w:val="24"/>
         </w:rPr>
-        <w:t xml:space="preserve">Nos casos em que os leitores de tela e outras tecnologias assistivas não conseguem interpretar o conteúdo do elemento object, ele deve </w:t>
-      </w:r>
-      <w:r>
-        <w:rPr>
-          <w:rFonts w:cs="Times New Roman"/>
-          <w:color w:val="000000"/>
-          <w:sz w:val="24"/>
-          <w:szCs w:val="24"/>
-        </w:rPr>
-        <w:t>oferecer</w:t>
-      </w:r>
-      <w:r>
-        <w:rPr>
-          <w:rFonts w:cs="Times New Roman"/>
-          <w:color w:val="000000"/>
-          <w:sz w:val="24"/>
-          <w:szCs w:val="24"/>
-        </w:rPr>
-        <w:t xml:space="preserve"> um texto alternativo que</w:t>
-      </w:r>
-      <w:r>
-        <w:rPr>
-          <w:rFonts w:cs="Times New Roman"/>
-          <w:color w:val="000000"/>
-          <w:sz w:val="24"/>
-          <w:szCs w:val="24"/>
-        </w:rPr>
-        <w:t xml:space="preserve"> permita</w:t>
-      </w:r>
-      <w:r>
-        <w:rPr>
-          <w:rFonts w:cs="Times New Roman"/>
-          <w:color w:val="000000"/>
-          <w:sz w:val="24"/>
-          <w:szCs w:val="24"/>
-        </w:rPr>
-        <w:t xml:space="preserve"> transmitir o</w:t>
-      </w:r>
-      <w:r>
-        <w:rPr>
-          <w:rFonts w:cs="Times New Roman"/>
-          <w:color w:val="000000"/>
-          <w:sz w:val="24"/>
-          <w:szCs w:val="24"/>
-        </w:rPr>
-        <w:t xml:space="preserve"> significado do elemento </w:t>
-      </w:r>
-      <w:r>
-        <w:rPr>
-          <w:rFonts w:cs="Times New Roman"/>
-          <w:color w:val="000000"/>
-          <w:sz w:val="24"/>
-          <w:szCs w:val="24"/>
-        </w:rPr>
-        <w:t>para os</w:t>
-      </w:r>
-      <w:r>
-        <w:rPr>
-          <w:rFonts w:cs="Times New Roman"/>
-          <w:color w:val="000000"/>
-          <w:sz w:val="24"/>
-          <w:szCs w:val="24"/>
-        </w:rPr>
-        <w:t xml:space="preserve"> usuários. </w:t>
-      </w:r>
-      <w:r>
-        <w:rPr>
-          <w:rFonts w:cs="Times New Roman"/>
-          <w:color w:val="000000"/>
-          <w:sz w:val="24"/>
-          <w:szCs w:val="24"/>
-        </w:rPr>
-        <w:t xml:space="preserve">Essa falha </w:t>
-      </w:r>
-      <w:r>
-        <w:rPr>
-          <w:rFonts w:cs="Times New Roman"/>
-          <w:color w:val="000000"/>
-          <w:sz w:val="24"/>
-          <w:szCs w:val="24"/>
-        </w:rPr>
-        <w:t>H53</w:t>
-      </w:r>
-      <w:r>
-        <w:rPr>
-          <w:rFonts w:cs="Times New Roman"/>
-          <w:color w:val="000000"/>
-          <w:sz w:val="24"/>
-          <w:szCs w:val="24"/>
-        </w:rPr>
-        <w:t xml:space="preserve"> recomenda que o texto alternativo seja inserido no próprio corpo do elemento, como exemplificado abaixo:</w:t>
+        <w:t>Nos casos em que os leitores de tela e outras tecnologias assistivas não conseguem interpretar o conteúdo do elemento object, ele deve oferecer um texto alternativo que permita transmitir o significado do elemento para os usuários. Essa falha H53 recomenda que o texto alternativo seja inserido no próprio corpo do elemento, como exemplificado abaixo:</w:t>
       </w:r>
     </w:p>
     <w:p>
@@ -11105,7 +10311,12 @@
         </w:rPr>
       </w:pPr>
       <w:r>
-        <w:rPr/>
+        <w:rPr>
+          <w:rFonts w:cs="Times New Roman"/>
+          <w:color w:val="000000"/>
+          <w:sz w:val="24"/>
+          <w:szCs w:val="24"/>
+        </w:rPr>
       </w:r>
     </w:p>
     <w:p>
@@ -11122,16 +10333,7 @@
           <w:sz w:val="24"/>
           <w:szCs w:val="24"/>
         </w:rPr>
-        <w:t>&lt;object type="application/pdf" data="/report.pdf"</w:t>
-      </w:r>
-      <w:r>
-        <w:rPr>
-          <w:rStyle w:val="Textooriginal"/>
-          <w:color w:val="000000"/>
-          <w:sz w:val="24"/>
-          <w:szCs w:val="24"/>
-        </w:rPr>
-        <w:t>&gt;</w:t>
+        <w:t>&lt;object type="application/pdf" data="/report.pdf"&gt;</w:t>
       </w:r>
     </w:p>
     <w:p>
@@ -11327,12 +10529,10 @@
           <w:sz w:val="24"/>
           <w:szCs w:val="24"/>
         </w:rPr>
-      </w:r>
-      <w:r>
         <mc:AlternateContent>
           <mc:Choice Requires="wps">
             <w:drawing>
-              <wp:anchor behindDoc="0" distT="0" distB="0" distL="0" distR="0" simplePos="0" locked="0" layoutInCell="1" allowOverlap="1" relativeHeight="144">
+              <wp:anchor behindDoc="0" distT="0" distB="0" distL="0" distR="0" simplePos="0" locked="0" layoutInCell="1" allowOverlap="1" relativeHeight="85">
                 <wp:simplePos x="0" y="0"/>
                 <wp:positionH relativeFrom="column">
                   <wp:align>center</wp:align>
@@ -11340,21 +10540,33 @@
                 <wp:positionV relativeFrom="paragraph">
                   <wp:posOffset>635</wp:posOffset>
                 </wp:positionV>
-                <wp:extent cx="5019675" cy="3646805"/>
+                <wp:extent cx="5020310" cy="3647440"/>
                 <wp:effectExtent l="0" t="0" r="0" b="0"/>
                 <wp:wrapSquare wrapText="bothSides"/>
                 <wp:docPr id="44" name="Quadro14"/>
                 <a:graphic xmlns:a="http://schemas.openxmlformats.org/drawingml/2006/main">
                   <a:graphicData uri="http://schemas.microsoft.com/office/word/2010/wordprocessingShape">
                     <wps:wsp>
-                      <wps:cNvSpPr txBox="1"/>
+                      <wps:cNvSpPr/>
                       <wps:spPr>
                         <a:xfrm>
                           <a:off x="0" y="0"/>
-                          <a:ext cx="5019675" cy="3646805"/>
+                          <a:ext cx="5019840" cy="3646800"/>
                         </a:xfrm>
-                        <a:prstGeom prst="rect"/>
+                        <a:prstGeom prst="rect">
+                          <a:avLst/>
+                        </a:prstGeom>
+                        <a:noFill/>
+                        <a:ln>
+                          <a:noFill/>
+                        </a:ln>
                       </wps:spPr>
+                      <wps:style>
+                        <a:lnRef idx="0"/>
+                        <a:fillRef idx="0"/>
+                        <a:effectRef idx="0"/>
+                        <a:fontRef idx="minor"/>
+                      </wps:style>
                       <wps:txbx>
                         <w:txbxContent>
                           <w:p>
@@ -11369,7 +10581,7 @@
                                 <wp:inline distT="0" distB="0" distL="0" distR="0">
                                   <wp:extent cx="5019675" cy="3362325"/>
                                   <wp:effectExtent l="0" t="0" r="0" b="0"/>
-                                  <wp:docPr id="45" name="Figura10" descr=""/>
+                                  <wp:docPr id="46" name="Figura10" descr=""/>
                                   <wp:cNvGraphicFramePr>
                                     <a:graphicFrameLocks xmlns:a="http://schemas.openxmlformats.org/drawingml/2006/main" noChangeAspect="1"/>
                                   </wp:cNvGraphicFramePr>
@@ -11377,7 +10589,7 @@
                                     <a:graphicData uri="http://schemas.openxmlformats.org/drawingml/2006/picture">
                                       <pic:pic xmlns:pic="http://schemas.openxmlformats.org/drawingml/2006/picture">
                                         <pic:nvPicPr>
-                                          <pic:cNvPr id="45" name="Figura10" descr=""/>
+                                          <pic:cNvPr id="46" name="Figura10" descr=""/>
                                           <pic:cNvPicPr>
                                             <a:picLocks noChangeAspect="1" noChangeArrowheads="1"/>
                                           </pic:cNvPicPr>
@@ -11411,24 +10623,12 @@
                             </w:r>
                             <w:r>
                               <w:rPr/>
-                              <w:t>Figur</w:t>
-                            </w:r>
-                            <w:r>
-                              <w:rPr/>
-                              <w:t>a 13:</w:t>
-                            </w:r>
-                            <w:r>
-                              <w:rPr/>
-                              <w:t xml:space="preserve"> </w:t>
-                            </w:r>
-                            <w:r>
-                              <w:rPr/>
-                              <w:t>Digite o texto aqui.</w:t>
+                              <w:t>Figura 13: Digite o texto aqui.</w:t>
                             </w:r>
                           </w:p>
                         </w:txbxContent>
                       </wps:txbx>
-                      <wps:bodyPr anchor="t" lIns="0" tIns="0" rIns="0" bIns="0">
+                      <wps:bodyPr lIns="0" rIns="0" tIns="0" bIns="0">
                         <a:noAutofit/>
                       </wps:bodyPr>
                     </wps:wsp>
@@ -11439,8 +10639,11 @@
           </mc:Choice>
           <mc:Fallback>
             <w:pict>
-              <v:rect style="position:absolute;rotation:0;width:395.25pt;height:287.15pt;mso-wrap-distance-left:0pt;mso-wrap-distance-right:0pt;mso-wrap-distance-top:0pt;mso-wrap-distance-bottom:0pt;margin-top:0pt;mso-position-vertical:top;mso-position-vertical-relative:text;margin-left:29.15pt;mso-position-horizontal:center;mso-position-horizontal-relative:text">
-                <v:textbox inset="0in,0in,0in,0in">
+              <v:rect id="shape_0" ID="Quadro14" stroked="f" style="position:absolute;margin-left:29.1pt;margin-top:0.05pt;width:395.2pt;height:287.1pt;mso-position-horizontal:center">
+                <w10:wrap type="square"/>
+                <v:fill o:detectmouseclick="t" on="false"/>
+                <v:stroke color="#3465a4" joinstyle="round" endcap="flat"/>
+                <v:textbox>
                   <w:txbxContent>
                     <w:p>
                       <w:pPr>
@@ -11454,7 +10657,7 @@
                           <wp:inline distT="0" distB="0" distL="0" distR="0">
                             <wp:extent cx="5019675" cy="3362325"/>
                             <wp:effectExtent l="0" t="0" r="0" b="0"/>
-                            <wp:docPr id="46" name="Figura10" descr=""/>
+                            <wp:docPr id="47" name="Figura10" descr=""/>
                             <wp:cNvGraphicFramePr>
                               <a:graphicFrameLocks xmlns:a="http://schemas.openxmlformats.org/drawingml/2006/main" noChangeAspect="1"/>
                             </wp:cNvGraphicFramePr>
@@ -11462,7 +10665,7 @@
                               <a:graphicData uri="http://schemas.openxmlformats.org/drawingml/2006/picture">
                                 <pic:pic xmlns:pic="http://schemas.openxmlformats.org/drawingml/2006/picture">
                                   <pic:nvPicPr>
-                                    <pic:cNvPr id="46" name="Figura10" descr=""/>
+                                    <pic:cNvPr id="47" name="Figura10" descr=""/>
                                     <pic:cNvPicPr>
                                       <a:picLocks noChangeAspect="1" noChangeArrowheads="1"/>
                                     </pic:cNvPicPr>
@@ -11496,24 +10699,11 @@
                       </w:r>
                       <w:r>
                         <w:rPr/>
-                        <w:t>Figur</w:t>
-                      </w:r>
-                      <w:r>
-                        <w:rPr/>
-                        <w:t>a 13:</w:t>
-                      </w:r>
-                      <w:r>
-                        <w:rPr/>
-                        <w:t xml:space="preserve"> </w:t>
-                      </w:r>
-                      <w:r>
-                        <w:rPr/>
-                        <w:t>Digite o texto aqui.</w:t>
+                        <w:t>Figura 13: Digite o texto aqui.</w:t>
                       </w:r>
                     </w:p>
                   </w:txbxContent>
                 </v:textbox>
-                <w10:wrap type="square"/>
               </v:rect>
             </w:pict>
           </mc:Fallback>
@@ -11552,34 +10742,7 @@
           <w:sz w:val="24"/>
           <w:szCs w:val="24"/>
         </w:rPr>
-        <w:t>Na figura acima pode ser notado que não há um</w:t>
-      </w:r>
-      <w:r>
-        <w:rPr>
-          <w:rFonts w:cs="Times New Roman"/>
-          <w:color w:val="000000"/>
-          <w:sz w:val="24"/>
-          <w:szCs w:val="24"/>
-        </w:rPr>
-        <w:t xml:space="preserve"> </w:t>
-      </w:r>
-      <w:r>
-        <w:rPr>
-          <w:rFonts w:cs="Times New Roman"/>
-          <w:color w:val="000000"/>
-          <w:sz w:val="24"/>
-          <w:szCs w:val="24"/>
-        </w:rPr>
-        <w:t xml:space="preserve">texto alternativo </w:t>
-      </w:r>
-      <w:r>
-        <w:rPr>
-          <w:rFonts w:cs="Times New Roman"/>
-          <w:color w:val="000000"/>
-          <w:sz w:val="24"/>
-          <w:szCs w:val="24"/>
-        </w:rPr>
-        <w:t>inserido diretamente no corpo do elemento object, por isso ele é acusado com uma falha de acessibilidade. A solução recomendada para este tipo de problema é simplesmente adicionar um texto descritivo seu corpo.</w:t>
+        <w:t>Na figura acima pode ser notado que não há um texto alternativo inserido diretamente no corpo do elemento object, por isso ele é acusado com uma falha de acessibilidade. A solução recomendada para este tipo de problema é simplesmente adicionar um texto descritivo seu corpo.</w:t>
       </w:r>
     </w:p>
     <w:p>
@@ -11594,7 +10757,12 @@
         </w:rPr>
       </w:pPr>
       <w:r>
-        <w:rPr/>
+        <w:rPr>
+          <w:rFonts w:cs="Times New Roman"/>
+          <w:color w:val="000000"/>
+          <w:sz w:val="24"/>
+          <w:szCs w:val="24"/>
+        </w:rPr>
       </w:r>
     </w:p>
     <w:p>
@@ -11609,7 +10777,12 @@
         </w:rPr>
       </w:pPr>
       <w:r>
-        <w:rPr/>
+        <w:rPr>
+          <w:rFonts w:cs="Times New Roman"/>
+          <w:color w:val="000000"/>
+          <w:sz w:val="24"/>
+          <w:szCs w:val="24"/>
+        </w:rPr>
       </w:r>
     </w:p>
     <w:p>
@@ -11621,55 +10794,34 @@
         </w:rPr>
       </w:pPr>
       <w:r>
+        <w:rPr>
+          <w:rFonts w:cs="Times New Roman"/>
+        </w:rPr>
+      </w:r>
+    </w:p>
+    <w:p>
+      <w:pPr>
+        <w:pStyle w:val="TEXTOCORRIDO"/>
+        <w:ind w:left="708" w:hanging="0"/>
         <w:rPr>
           <w:rFonts w:ascii="Times New Roman" w:hAnsi="Times New Roman"/>
           <w:color w:val="auto"/>
           <w:sz w:val="24"/>
           <w:szCs w:val="24"/>
         </w:rPr>
-      </w:r>
-    </w:p>
-    <w:p>
-      <w:pPr>
-        <w:pStyle w:val="TEXTOCORRIDO"/>
-        <w:ind w:left="708" w:hanging="0"/>
-        <w:rPr>
-          <w:rFonts w:ascii="Times New Roman" w:hAnsi="Times New Roman"/>
+      </w:pPr>
+      <w:r>
+        <w:rPr>
+          <w:rFonts w:cs="Times New Roman"/>
           <w:color w:val="auto"/>
           <w:sz w:val="24"/>
           <w:szCs w:val="24"/>
         </w:rPr>
-      </w:pPr>
-      <w:r>
-        <w:rPr>
-          <w:rFonts w:cs="Times New Roman" w:ascii="Times New Roman" w:hAnsi="Times New Roman"/>
-          <w:color w:val="auto"/>
-          <w:sz w:val="24"/>
-          <w:szCs w:val="24"/>
-        </w:rPr>
-        <w:t>4.2.</w:t>
-      </w:r>
-      <w:r>
-        <w:rPr>
-          <w:rFonts w:cs="Times New Roman" w:ascii="Times New Roman" w:hAnsi="Times New Roman"/>
-          <w:color w:val="auto"/>
-          <w:sz w:val="24"/>
-          <w:szCs w:val="24"/>
-        </w:rPr>
-        <w:t>9</w:t>
-      </w:r>
-      <w:r>
-        <w:rPr>
-          <w:rFonts w:cs="Times New Roman" w:ascii="Times New Roman" w:hAnsi="Times New Roman"/>
-          <w:color w:val="auto"/>
-          <w:sz w:val="24"/>
-          <w:szCs w:val="24"/>
-        </w:rPr>
-        <w:t xml:space="preserve">. </w:t>
-      </w:r>
-      <w:r>
-        <w:rPr>
-          <w:rFonts w:cs="Times New Roman" w:ascii="Times New Roman" w:hAnsi="Times New Roman"/>
+        <w:t xml:space="preserve">4.2.9. </w:t>
+      </w:r>
+      <w:r>
+        <w:rPr>
+          <w:rFonts w:cs="Times New Roman"/>
           <w:b w:val="false"/>
           <w:i w:val="false"/>
           <w:strike w:val="false"/>
@@ -11695,11 +10847,29 @@
       </w:pPr>
       <w:r>
         <w:rPr>
+          <w:rFonts w:cs="Times New Roman"/>
+        </w:rPr>
+      </w:r>
+    </w:p>
+    <w:p>
+      <w:pPr>
+        <w:pStyle w:val="TEXTOCORRIDO"/>
+        <w:ind w:left="708" w:hanging="0"/>
+        <w:rPr>
           <w:rFonts w:ascii="Times New Roman" w:hAnsi="Times New Roman"/>
           <w:color w:val="auto"/>
           <w:sz w:val="24"/>
           <w:szCs w:val="24"/>
         </w:rPr>
+      </w:pPr>
+      <w:r>
+        <w:rPr>
+          <w:rFonts w:cs="Times New Roman"/>
+          <w:color w:val="auto"/>
+          <w:sz w:val="24"/>
+          <w:szCs w:val="24"/>
+        </w:rPr>
+        <w:t>[digite aqui]</w:t>
       </w:r>
     </w:p>
     <w:p>
@@ -11707,20 +10877,13 @@
         <w:pStyle w:val="TEXTOCORRIDO"/>
         <w:ind w:left="708" w:hanging="0"/>
         <w:rPr>
-          <w:rFonts w:ascii="Times New Roman" w:hAnsi="Times New Roman"/>
-          <w:color w:val="auto"/>
-          <w:sz w:val="24"/>
-          <w:szCs w:val="24"/>
-        </w:rPr>
-      </w:pPr>
-      <w:r>
-        <w:rPr>
-          <w:rFonts w:cs="Times New Roman" w:ascii="Times New Roman" w:hAnsi="Times New Roman"/>
-          <w:color w:val="auto"/>
-          <w:sz w:val="24"/>
-          <w:szCs w:val="24"/>
-        </w:rPr>
-        <w:t>[digite aqui]</w:t>
+          <w:rFonts w:cs="Times New Roman"/>
+        </w:rPr>
+      </w:pPr>
+      <w:r>
+        <w:rPr>
+          <w:rFonts w:cs="Times New Roman"/>
+        </w:rPr>
       </w:r>
     </w:p>
     <w:p>
@@ -11733,10 +10896,7 @@
       </w:pPr>
       <w:r>
         <w:rPr>
-          <w:rFonts w:ascii="Times New Roman" w:hAnsi="Times New Roman"/>
-          <w:color w:val="auto"/>
-          <w:sz w:val="24"/>
-          <w:szCs w:val="24"/>
+          <w:rFonts w:cs="Times New Roman"/>
         </w:rPr>
       </w:r>
     </w:p>
@@ -11746,12 +10906,15 @@
         <w:ind w:left="708" w:hanging="0"/>
         <w:rPr>
           <w:rFonts w:cs="Times New Roman"/>
-        </w:rPr>
-      </w:pPr>
-      <w:r>
-        <w:rPr>
-          <w:rFonts w:ascii="Times New Roman" w:hAnsi="Times New Roman"/>
-          <w:color w:val="auto"/>
+          <w:color w:val="000000"/>
+          <w:sz w:val="24"/>
+          <w:szCs w:val="24"/>
+        </w:rPr>
+      </w:pPr>
+      <w:r>
+        <w:rPr>
+          <w:rFonts w:cs="Times New Roman"/>
+          <w:color w:val="000000"/>
           <w:sz w:val="24"/>
           <w:szCs w:val="24"/>
         </w:rPr>
@@ -11769,7 +10932,12 @@
         </w:rPr>
       </w:pPr>
       <w:r>
-        <w:rPr/>
+        <w:rPr>
+          <w:rFonts w:cs="Times New Roman"/>
+          <w:color w:val="000000"/>
+          <w:sz w:val="24"/>
+          <w:szCs w:val="24"/>
+        </w:rPr>
       </w:r>
     </w:p>
     <w:p>
@@ -11784,22 +10952,12 @@
         </w:rPr>
       </w:pPr>
       <w:r>
-        <w:rPr/>
-      </w:r>
-    </w:p>
-    <w:p>
-      <w:pPr>
-        <w:pStyle w:val="TEXTOCORRIDO"/>
-        <w:ind w:left="708" w:hanging="0"/>
-        <w:rPr>
-          <w:rFonts w:cs="Times New Roman"/>
-          <w:color w:val="000000"/>
-          <w:sz w:val="24"/>
-          <w:szCs w:val="24"/>
-        </w:rPr>
-      </w:pPr>
-      <w:r>
-        <w:rPr/>
+        <w:rPr>
+          <w:rFonts w:cs="Times New Roman"/>
+          <w:color w:val="000000"/>
+          <w:sz w:val="24"/>
+          <w:szCs w:val="24"/>
+        </w:rPr>
       </w:r>
     </w:p>
     <w:p>
@@ -13160,6 +12318,7 @@
           <w:rStyle w:val="LinkdaInternet"/>
           <w:sz w:val="24"/>
           <w:szCs w:val="24"/>
+          <w:color w:val="000000"/>
         </w:rPr>
         <w:instrText> HYPERLINK "https://www.w3.org/TR/wai-aria/" \l "listbox"</w:instrText>
       </w:r>
@@ -13168,6 +12327,7 @@
           <w:rStyle w:val="LinkdaInternet"/>
           <w:sz w:val="24"/>
           <w:szCs w:val="24"/>
+          <w:color w:val="000000"/>
         </w:rPr>
         <w:fldChar w:fldCharType="separate"/>
       </w:r>
@@ -13185,6 +12345,7 @@
           <w:rStyle w:val="LinkdaInternet"/>
           <w:sz w:val="24"/>
           <w:szCs w:val="24"/>
+          <w:color w:val="000000"/>
         </w:rPr>
         <w:fldChar w:fldCharType="end"/>
       </w:r>
@@ -13221,6 +12382,7 @@
           <w:rStyle w:val="LinkdaInternet"/>
           <w:sz w:val="24"/>
           <w:szCs w:val="24"/>
+          <w:color w:val="000000"/>
         </w:rPr>
         <w:instrText> HYPERLINK "https://www.w3.org/TR/wai-aria/" \l "option"</w:instrText>
       </w:r>
@@ -13229,6 +12391,7 @@
           <w:rStyle w:val="LinkdaInternet"/>
           <w:sz w:val="24"/>
           <w:szCs w:val="24"/>
+          <w:color w:val="000000"/>
         </w:rPr>
         <w:fldChar w:fldCharType="separate"/>
       </w:r>
@@ -13246,6 +12409,7 @@
           <w:rStyle w:val="LinkdaInternet"/>
           <w:sz w:val="24"/>
           <w:szCs w:val="24"/>
+          <w:color w:val="000000"/>
         </w:rPr>
         <w:fldChar w:fldCharType="end"/>
       </w:r>
@@ -13282,6 +12446,7 @@
           <w:rStyle w:val="LinkdaInternet"/>
           <w:sz w:val="24"/>
           <w:szCs w:val="24"/>
+          <w:color w:val="000000"/>
         </w:rPr>
         <w:instrText> HYPERLINK "https://www.w3.org/TR/WCAG21/" \l "contrast-minimum"</w:instrText>
       </w:r>
@@ -13290,6 +12455,7 @@
           <w:rStyle w:val="LinkdaInternet"/>
           <w:sz w:val="24"/>
           <w:szCs w:val="24"/>
+          <w:color w:val="000000"/>
         </w:rPr>
         <w:fldChar w:fldCharType="separate"/>
       </w:r>
@@ -13307,6 +12473,7 @@
           <w:rStyle w:val="LinkdaInternet"/>
           <w:sz w:val="24"/>
           <w:szCs w:val="24"/>
+          <w:color w:val="000000"/>
         </w:rPr>
         <w:fldChar w:fldCharType="end"/>
       </w:r>
@@ -13575,7 +12742,7 @@
 <w:ftr xmlns:o="urn:schemas-microsoft-com:office:office" xmlns:r="http://schemas.openxmlformats.org/officeDocument/2006/relationships" xmlns:v="urn:schemas-microsoft-com:vml" xmlns:w="http://schemas.openxmlformats.org/wordprocessingml/2006/main" xmlns:w10="urn:schemas-microsoft-com:office:word" xmlns:wp="http://schemas.openxmlformats.org/drawingml/2006/wordprocessingDrawing" xmlns:wps="http://schemas.microsoft.com/office/word/2010/wordprocessingShape" xmlns:wpg="http://schemas.microsoft.com/office/word/2010/wordprocessingGroup" xmlns:mc="http://schemas.openxmlformats.org/markup-compatibility/2006" xmlns:wp14="http://schemas.microsoft.com/office/word/2010/wordprocessingDrawing" xmlns:w14="http://schemas.microsoft.com/office/word/2010/wordml" mc:Ignorable="w14 wp14">
   <w:p>
     <w:pPr>
-      <w:pStyle w:val="Rodap"/>
+      <w:pStyle w:val="Footer"/>
       <w:ind w:right="360" w:hanging="0"/>
       <w:rPr/>
     </w:pPr>
@@ -13592,7 +12759,7 @@
               <wp:positionV relativeFrom="paragraph">
                 <wp:posOffset>635</wp:posOffset>
               </wp:positionV>
-              <wp:extent cx="246380" cy="148590"/>
+              <wp:extent cx="247015" cy="149225"/>
               <wp:effectExtent l="0" t="0" r="0" b="0"/>
               <wp:wrapSquare wrapText="largest"/>
               <wp:docPr id="1" name="Caixa de texto 2"/>
@@ -13603,7 +12770,7 @@
                     <wps:spPr>
                       <a:xfrm>
                         <a:off x="0" y="0"/>
-                        <a:ext cx="245880" cy="147960"/>
+                        <a:ext cx="246240" cy="148680"/>
                       </a:xfrm>
                       <a:prstGeom prst="rect">
                         <a:avLst/>
@@ -13625,7 +12792,7 @@
                       <w:txbxContent>
                         <w:p>
                           <w:pPr>
-                            <w:pStyle w:val="Rodap"/>
+                            <w:pStyle w:val="Footer"/>
                             <w:rPr>
                               <w:color w:val="000000"/>
                             </w:rPr>
@@ -13649,7 +12816,7 @@
         </mc:Choice>
         <mc:Fallback>
           <w:pict>
-            <v:rect id="shape_0" ID="Caixa de texto 2" fillcolor="white" stroked="f" style="position:absolute;margin-left:406.15pt;margin-top:0.05pt;width:19.3pt;height:11.6pt" wp14:anchorId="506DE753">
+            <v:rect id="shape_0" ID="Caixa de texto 2" fillcolor="white" stroked="f" style="position:absolute;margin-left:406.15pt;margin-top:0.05pt;width:19.35pt;height:11.65pt" wp14:anchorId="506DE753">
               <w10:wrap type="none"/>
               <v:fill o:detectmouseclick="t" type="solid" color2="black"/>
               <v:stroke color="#3465a4" joinstyle="round" endcap="flat"/>
@@ -13657,7 +12824,7 @@
                 <w:txbxContent>
                   <w:p>
                     <w:pPr>
-                      <w:pStyle w:val="Rodap"/>
+                      <w:pStyle w:val="Footer"/>
                       <w:rPr>
                         <w:color w:val="000000"/>
                       </w:rPr>
@@ -13692,7 +12859,7 @@
 <w:ftr xmlns:o="urn:schemas-microsoft-com:office:office" xmlns:r="http://schemas.openxmlformats.org/officeDocument/2006/relationships" xmlns:v="urn:schemas-microsoft-com:vml" xmlns:w="http://schemas.openxmlformats.org/wordprocessingml/2006/main" xmlns:w10="urn:schemas-microsoft-com:office:word" xmlns:wp="http://schemas.openxmlformats.org/drawingml/2006/wordprocessingDrawing" xmlns:wps="http://schemas.microsoft.com/office/word/2010/wordprocessingShape" xmlns:wpg="http://schemas.microsoft.com/office/word/2010/wordprocessingGroup" xmlns:mc="http://schemas.openxmlformats.org/markup-compatibility/2006" xmlns:wp14="http://schemas.microsoft.com/office/word/2010/wordprocessingDrawing" xmlns:w14="http://schemas.microsoft.com/office/word/2010/wordml" mc:Ignorable="w14 wp14">
   <w:p>
     <w:pPr>
-      <w:pStyle w:val="Rodap"/>
+      <w:pStyle w:val="Footer"/>
       <w:ind w:right="360" w:hanging="0"/>
       <w:rPr/>
     </w:pPr>
@@ -13709,10 +12876,10 @@
               <wp:positionV relativeFrom="paragraph">
                 <wp:posOffset>635</wp:posOffset>
               </wp:positionV>
-              <wp:extent cx="246380" cy="148590"/>
+              <wp:extent cx="247015" cy="149225"/>
               <wp:effectExtent l="0" t="0" r="0" b="0"/>
               <wp:wrapNone/>
-              <wp:docPr id="47" name="Quadro2"/>
+              <wp:docPr id="48" name="Quadro2"/>
               <a:graphic xmlns:a="http://schemas.openxmlformats.org/drawingml/2006/main">
                 <a:graphicData uri="http://schemas.microsoft.com/office/word/2010/wordprocessingShape">
                   <wps:wsp>
@@ -13720,7 +12887,7 @@
                     <wps:spPr>
                       <a:xfrm>
                         <a:off x="0" y="0"/>
-                        <a:ext cx="245880" cy="147960"/>
+                        <a:ext cx="246240" cy="148680"/>
                       </a:xfrm>
                       <a:prstGeom prst="rect">
                         <a:avLst/>
@@ -13740,7 +12907,7 @@
                       <w:txbxContent>
                         <w:p>
                           <w:pPr>
-                            <w:pStyle w:val="Rodap"/>
+                            <w:pStyle w:val="Footer"/>
                             <w:rPr>
                               <w:color w:val="000000"/>
                             </w:rPr>
@@ -13764,7 +12931,7 @@
         </mc:Choice>
         <mc:Fallback>
           <w:pict>
-            <v:rect id="shape_0" ID="Quadro2" stroked="f" style="position:absolute;margin-left:406.15pt;margin-top:0.05pt;width:19.3pt;height:11.6pt">
+            <v:rect id="shape_0" ID="Quadro2" stroked="f" style="position:absolute;margin-left:406.15pt;margin-top:0.05pt;width:19.35pt;height:11.65pt">
               <w10:wrap type="none"/>
               <v:fill o:detectmouseclick="t" on="false"/>
               <v:stroke color="#3465a4" joinstyle="round" endcap="flat"/>
@@ -13772,7 +12939,7 @@
                 <w:txbxContent>
                   <w:p>
                     <w:pPr>
-                      <w:pStyle w:val="Rodap"/>
+                      <w:pStyle w:val="Footer"/>
                       <w:rPr>
                         <w:color w:val="000000"/>
                       </w:rPr>
@@ -13800,10 +12967,10 @@
               <wp:positionV relativeFrom="paragraph">
                 <wp:posOffset>635</wp:posOffset>
               </wp:positionV>
-              <wp:extent cx="246380" cy="148590"/>
+              <wp:extent cx="247015" cy="149225"/>
               <wp:effectExtent l="0" t="0" r="0" b="0"/>
               <wp:wrapSquare wrapText="largest"/>
-              <wp:docPr id="49" name="Caixa de texto 2"/>
+              <wp:docPr id="50" name="Caixa de texto 2"/>
               <a:graphic xmlns:a="http://schemas.openxmlformats.org/drawingml/2006/main">
                 <a:graphicData uri="http://schemas.microsoft.com/office/word/2010/wordprocessingShape">
                   <wps:wsp>
@@ -13811,7 +12978,7 @@
                     <wps:spPr>
                       <a:xfrm>
                         <a:off x="0" y="0"/>
-                        <a:ext cx="245880" cy="147960"/>
+                        <a:ext cx="246240" cy="148680"/>
                       </a:xfrm>
                       <a:prstGeom prst="rect">
                         <a:avLst/>
@@ -13838,7 +13005,7 @@
         </mc:Choice>
         <mc:Fallback>
           <w:pict>
-            <v:rect id="shape_0" ID="Caixa de texto 2" fillcolor="white" stroked="f" style="position:absolute;margin-left:406.15pt;margin-top:0.05pt;width:19.3pt;height:11.6pt" wp14:anchorId="506DE753">
+            <v:rect id="shape_0" ID="Caixa de texto 2" fillcolor="white" stroked="f" style="position:absolute;margin-left:406.15pt;margin-top:0.05pt;width:19.35pt;height:11.65pt" wp14:anchorId="506DE753">
               <w10:wrap type="none"/>
               <v:fill o:detectmouseclick="t" type="solid" color2="black"/>
               <v:stroke color="#3465a4" joinstyle="round" endcap="flat"/>
@@ -13864,7 +13031,7 @@
 <w:ftr xmlns:o="urn:schemas-microsoft-com:office:office" xmlns:r="http://schemas.openxmlformats.org/officeDocument/2006/relationships" xmlns:v="urn:schemas-microsoft-com:vml" xmlns:w="http://schemas.openxmlformats.org/wordprocessingml/2006/main" xmlns:w10="urn:schemas-microsoft-com:office:word" xmlns:wp="http://schemas.openxmlformats.org/drawingml/2006/wordprocessingDrawing" xmlns:wps="http://schemas.microsoft.com/office/word/2010/wordprocessingShape" xmlns:wpg="http://schemas.microsoft.com/office/word/2010/wordprocessingGroup" xmlns:mc="http://schemas.openxmlformats.org/markup-compatibility/2006" xmlns:wp14="http://schemas.microsoft.com/office/word/2010/wordprocessingDrawing" xmlns:w14="http://schemas.microsoft.com/office/word/2010/wordml" mc:Ignorable="w14 wp14">
   <w:p>
     <w:pPr>
-      <w:pStyle w:val="Rodap"/>
+      <w:pStyle w:val="Footer"/>
       <w:ind w:right="360" w:hanging="0"/>
       <w:rPr/>
     </w:pPr>
@@ -13881,10 +13048,10 @@
               <wp:positionV relativeFrom="paragraph">
                 <wp:posOffset>635</wp:posOffset>
               </wp:positionV>
-              <wp:extent cx="246380" cy="148590"/>
+              <wp:extent cx="247015" cy="149225"/>
               <wp:effectExtent l="0" t="0" r="0" b="0"/>
               <wp:wrapNone/>
-              <wp:docPr id="50" name="Quadro4"/>
+              <wp:docPr id="51" name="Quadro4"/>
               <a:graphic xmlns:a="http://schemas.openxmlformats.org/drawingml/2006/main">
                 <a:graphicData uri="http://schemas.microsoft.com/office/word/2010/wordprocessingShape">
                   <wps:wsp>
@@ -13892,7 +13059,7 @@
                     <wps:spPr>
                       <a:xfrm>
                         <a:off x="0" y="0"/>
-                        <a:ext cx="245880" cy="147960"/>
+                        <a:ext cx="246240" cy="148680"/>
                       </a:xfrm>
                       <a:prstGeom prst="rect">
                         <a:avLst/>
@@ -13912,7 +13079,7 @@
                       <w:txbxContent>
                         <w:p>
                           <w:pPr>
-                            <w:pStyle w:val="Rodap"/>
+                            <w:pStyle w:val="Footer"/>
                             <w:rPr>
                               <w:color w:val="000000"/>
                             </w:rPr>
@@ -13936,7 +13103,7 @@
         </mc:Choice>
         <mc:Fallback>
           <w:pict>
-            <v:rect id="shape_0" ID="Quadro4" stroked="f" style="position:absolute;margin-left:406.15pt;margin-top:0.05pt;width:19.3pt;height:11.6pt">
+            <v:rect id="shape_0" ID="Quadro4" stroked="f" style="position:absolute;margin-left:406.15pt;margin-top:0.05pt;width:19.35pt;height:11.65pt">
               <w10:wrap type="none"/>
               <v:fill o:detectmouseclick="t" on="false"/>
               <v:stroke color="#3465a4" joinstyle="round" endcap="flat"/>
@@ -13944,7 +13111,7 @@
                 <w:txbxContent>
                   <w:p>
                     <w:pPr>
-                      <w:pStyle w:val="Rodap"/>
+                      <w:pStyle w:val="Footer"/>
                       <w:rPr>
                         <w:color w:val="000000"/>
                       </w:rPr>
@@ -13972,10 +13139,10 @@
               <wp:positionV relativeFrom="paragraph">
                 <wp:posOffset>635</wp:posOffset>
               </wp:positionV>
-              <wp:extent cx="246380" cy="148590"/>
+              <wp:extent cx="247015" cy="149225"/>
               <wp:effectExtent l="0" t="0" r="0" b="0"/>
               <wp:wrapSquare wrapText="largest"/>
-              <wp:docPr id="52" name="Caixa de texto 2"/>
+              <wp:docPr id="53" name="Caixa de texto 2"/>
               <a:graphic xmlns:a="http://schemas.openxmlformats.org/drawingml/2006/main">
                 <a:graphicData uri="http://schemas.microsoft.com/office/word/2010/wordprocessingShape">
                   <wps:wsp>
@@ -13983,7 +13150,7 @@
                     <wps:spPr>
                       <a:xfrm>
                         <a:off x="0" y="0"/>
-                        <a:ext cx="245880" cy="147960"/>
+                        <a:ext cx="246240" cy="148680"/>
                       </a:xfrm>
                       <a:prstGeom prst="rect">
                         <a:avLst/>
@@ -14010,7 +13177,7 @@
         </mc:Choice>
         <mc:Fallback>
           <w:pict>
-            <v:rect id="shape_0" ID="Caixa de texto 2" fillcolor="white" stroked="f" style="position:absolute;margin-left:406.15pt;margin-top:0.05pt;width:19.3pt;height:11.6pt" wp14:anchorId="506DE753">
+            <v:rect id="shape_0" ID="Caixa de texto 2" fillcolor="white" stroked="f" style="position:absolute;margin-left:406.15pt;margin-top:0.05pt;width:19.35pt;height:11.65pt" wp14:anchorId="506DE753">
               <w10:wrap type="none"/>
               <v:fill o:detectmouseclick="t" type="solid" color2="black"/>
               <v:stroke color="#3465a4" joinstyle="round" endcap="flat"/>
@@ -14040,12 +13207,12 @@
         <w:docPartGallery w:val="Page Numbers (Top of Page)"/>
         <w:docPartUnique w:val="true"/>
       </w:docPartObj>
-      <w:id w:val="2065358689"/>
+      <w:id w:val="336585708"/>
     </w:sdtPr>
     <w:sdtContent>
       <w:p>
         <w:pPr>
-          <w:pStyle w:val="Cabealho"/>
+          <w:pStyle w:val="Header"/>
           <w:jc w:val="right"/>
           <w:rPr/>
         </w:pPr>
@@ -14055,7 +13222,7 @@
       </w:p>
       <w:p>
         <w:pPr>
-          <w:pStyle w:val="Cabealho"/>
+          <w:pStyle w:val="Header"/>
           <w:ind w:right="360" w:hanging="0"/>
           <w:rPr/>
         </w:pPr>
@@ -14079,7 +13246,9 @@
       </w:rPr>
     </w:rPrDefault>
     <w:pPrDefault>
-      <w:pPr/>
+      <w:pPr>
+        <w:suppressAutoHyphens w:val="true"/>
+      </w:pPr>
     </w:pPrDefault>
   </w:docDefaults>
   <w:latentStyles w:defLockedState="0" w:defUIPriority="99" w:defSemiHidden="0" w:defUnhideWhenUsed="0" w:defQFormat="0" w:count="376">
@@ -14477,7 +13646,7 @@
       <w:lang w:val="pt-BR" w:eastAsia="pt-BR" w:bidi="ar-SA"/>
     </w:rPr>
   </w:style>
-  <w:style w:type="paragraph" w:styleId="Ttulo1">
+  <w:style w:type="paragraph" w:styleId="Heading1">
     <w:name w:val="Heading 1"/>
     <w:basedOn w:val="Normal"/>
     <w:next w:val="Normal"/>
@@ -14500,7 +13669,7 @@
       <w:lang w:val="pt-BR" w:eastAsia="en-US" w:bidi="ar-SA"/>
     </w:rPr>
   </w:style>
-  <w:style w:type="paragraph" w:styleId="Ttulo2">
+  <w:style w:type="paragraph" w:styleId="Heading2">
     <w:name w:val="Heading 2"/>
     <w:basedOn w:val="Normal"/>
     <w:next w:val="Normal"/>
@@ -14521,7 +13690,7 @@
       <w:lang w:val="pt-BR" w:eastAsia="en-US" w:bidi="ar-SA"/>
     </w:rPr>
   </w:style>
-  <w:style w:type="paragraph" w:styleId="Ttulo3">
+  <w:style w:type="paragraph" w:styleId="Heading3">
     <w:name w:val="Heading 3"/>
     <w:basedOn w:val="Normal"/>
     <w:next w:val="Normal"/>
@@ -14544,7 +13713,7 @@
       <w:lang w:val="pt-BR" w:eastAsia="en-US" w:bidi="ar-SA"/>
     </w:rPr>
   </w:style>
-  <w:style w:type="paragraph" w:styleId="Ttulo4">
+  <w:style w:type="paragraph" w:styleId="Heading4">
     <w:name w:val="Heading 4"/>
     <w:basedOn w:val="Normal"/>
     <w:next w:val="Normal"/>
@@ -14565,7 +13734,7 @@
       <w:lang w:val="pt-BR" w:eastAsia="en-US" w:bidi="ar-SA"/>
     </w:rPr>
   </w:style>
-  <w:style w:type="paragraph" w:styleId="Ttulo5">
+  <w:style w:type="paragraph" w:styleId="Heading5">
     <w:name w:val="Heading 5"/>
     <w:basedOn w:val="Normal"/>
     <w:next w:val="Normal"/>
@@ -14588,7 +13757,7 @@
       <w:lang w:val="pt-BR" w:eastAsia="en-US" w:bidi="ar-SA"/>
     </w:rPr>
   </w:style>
-  <w:style w:type="paragraph" w:styleId="Ttulo9">
+  <w:style w:type="paragraph" w:styleId="Heading9">
     <w:name w:val="Heading 9"/>
     <w:basedOn w:val="Normal"/>
     <w:next w:val="Normal"/>
@@ -14863,376 +14032,13 @@
       <w:lang w:eastAsia="pt-BR"/>
     </w:rPr>
   </w:style>
-  <w:style w:type="character" w:styleId="ListLabel1">
-    <w:name w:val="ListLabel 1"/>
-    <w:qFormat/>
-    <w:rPr>
-      <w:rFonts w:cs="Times New Roman"/>
-      <w:b/>
-      <w:bCs/>
-      <w:i w:val="false"/>
-      <w:iCs w:val="false"/>
-      <w:caps/>
-    </w:rPr>
-  </w:style>
-  <w:style w:type="character" w:styleId="ListLabel2">
-    <w:name w:val="ListLabel 2"/>
-    <w:qFormat/>
-    <w:rPr>
-      <w:rFonts w:cs="Times New Roman"/>
-      <w:caps/>
-    </w:rPr>
-  </w:style>
-  <w:style w:type="character" w:styleId="ListLabel3">
-    <w:name w:val="ListLabel 3"/>
-    <w:qFormat/>
-    <w:rPr>
-      <w:rFonts w:cs="Times New Roman"/>
-      <w:b/>
-      <w:bCs/>
-      <w:i w:val="false"/>
-      <w:iCs w:val="false"/>
-    </w:rPr>
-  </w:style>
-  <w:style w:type="character" w:styleId="ListLabel4">
-    <w:name w:val="ListLabel 4"/>
-    <w:qFormat/>
-    <w:rPr>
-      <w:rFonts w:cs="Times New Roman"/>
-      <w:b w:val="false"/>
-      <w:bCs w:val="false"/>
-      <w:i w:val="false"/>
-      <w:iCs w:val="false"/>
-    </w:rPr>
-  </w:style>
-  <w:style w:type="character" w:styleId="ListLabel5">
-    <w:name w:val="ListLabel 5"/>
-    <w:qFormat/>
-    <w:rPr>
-      <w:rFonts w:cs="Times New Roman"/>
-      <w:b w:val="false"/>
-      <w:bCs w:val="false"/>
-      <w:i/>
-      <w:iCs/>
-    </w:rPr>
-  </w:style>
-  <w:style w:type="character" w:styleId="ListLabel6">
-    <w:name w:val="ListLabel 6"/>
-    <w:qFormat/>
-    <w:rPr>
-      <w:rFonts w:cs="Times New Roman"/>
-    </w:rPr>
-  </w:style>
-  <w:style w:type="character" w:styleId="ListLabel7">
-    <w:name w:val="ListLabel 7"/>
-    <w:qFormat/>
-    <w:rPr>
-      <w:rFonts w:cs="Times New Roman"/>
-    </w:rPr>
-  </w:style>
-  <w:style w:type="character" w:styleId="ListLabel8">
-    <w:name w:val="ListLabel 8"/>
-    <w:qFormat/>
-    <w:rPr>
-      <w:rFonts w:cs="Times New Roman"/>
-    </w:rPr>
-  </w:style>
-  <w:style w:type="character" w:styleId="ListLabel9">
-    <w:name w:val="ListLabel 9"/>
-    <w:qFormat/>
-    <w:rPr>
-      <w:rFonts w:cs="Times New Roman"/>
-    </w:rPr>
-  </w:style>
-  <w:style w:type="character" w:styleId="ListLabel10">
-    <w:name w:val="ListLabel 10"/>
-    <w:qFormat/>
-    <w:rPr>
-      <w:rFonts w:cs="Courier New"/>
-    </w:rPr>
-  </w:style>
-  <w:style w:type="character" w:styleId="ListLabel11">
-    <w:name w:val="ListLabel 11"/>
-    <w:qFormat/>
-    <w:rPr>
-      <w:rFonts w:cs="Courier New"/>
-    </w:rPr>
-  </w:style>
-  <w:style w:type="character" w:styleId="ListLabel12">
-    <w:name w:val="ListLabel 12"/>
-    <w:qFormat/>
-    <w:rPr>
-      <w:rFonts w:cs="Courier New"/>
-    </w:rPr>
-  </w:style>
-  <w:style w:type="character" w:styleId="ListLabel13">
-    <w:name w:val="ListLabel 13"/>
-    <w:qFormat/>
-    <w:rPr>
-      <w:b/>
-      <w:i w:val="false"/>
-      <w:sz w:val="24"/>
-    </w:rPr>
-  </w:style>
-  <w:style w:type="character" w:styleId="ListLabel14">
-    <w:name w:val="ListLabel 14"/>
-    <w:qFormat/>
-    <w:rPr>
-      <w:sz w:val="24"/>
-    </w:rPr>
-  </w:style>
-  <w:style w:type="character" w:styleId="ListLabel15">
-    <w:name w:val="ListLabel 15"/>
-    <w:qFormat/>
-    <w:rPr>
-      <w:b/>
-      <w:i w:val="false"/>
-      <w:sz w:val="24"/>
-    </w:rPr>
-  </w:style>
-  <w:style w:type="character" w:styleId="ListLabel16">
-    <w:name w:val="ListLabel 16"/>
-    <w:qFormat/>
-    <w:rPr>
-      <w:sz w:val="24"/>
-    </w:rPr>
-  </w:style>
-  <w:style w:type="character" w:styleId="ListLabel17">
-    <w:name w:val="ListLabel 17"/>
-    <w:qFormat/>
-    <w:rPr>
-      <w:b w:val="false"/>
-      <w:i/>
-      <w:sz w:val="24"/>
-    </w:rPr>
-  </w:style>
-  <w:style w:type="character" w:styleId="ListLabel18">
-    <w:name w:val="ListLabel 18"/>
-    <w:qFormat/>
-    <w:rPr>
-      <w:b/>
-      <w:i w:val="false"/>
-      <w:sz w:val="24"/>
-    </w:rPr>
-  </w:style>
-  <w:style w:type="character" w:styleId="ListLabel19">
-    <w:name w:val="ListLabel 19"/>
-    <w:qFormat/>
-    <w:rPr>
-      <w:sz w:val="24"/>
-    </w:rPr>
-  </w:style>
-  <w:style w:type="character" w:styleId="ListLabel20">
-    <w:name w:val="ListLabel 20"/>
-    <w:qFormat/>
-    <w:rPr>
-      <w:b/>
-      <w:i w:val="false"/>
-      <w:sz w:val="24"/>
-    </w:rPr>
-  </w:style>
-  <w:style w:type="character" w:styleId="ListLabel21">
-    <w:name w:val="ListLabel 21"/>
-    <w:qFormat/>
-    <w:rPr>
-      <w:sz w:val="24"/>
-    </w:rPr>
-  </w:style>
-  <w:style w:type="character" w:styleId="ListLabel22">
-    <w:name w:val="ListLabel 22"/>
-    <w:qFormat/>
-    <w:rPr>
-      <w:b w:val="false"/>
-      <w:i/>
-      <w:sz w:val="24"/>
-    </w:rPr>
-  </w:style>
-  <w:style w:type="character" w:styleId="ListLabel23">
-    <w:name w:val="ListLabel 23"/>
-    <w:qFormat/>
-    <w:rPr>
-      <w:rFonts w:cs="Courier New"/>
-    </w:rPr>
-  </w:style>
-  <w:style w:type="character" w:styleId="ListLabel24">
-    <w:name w:val="ListLabel 24"/>
-    <w:qFormat/>
-    <w:rPr>
-      <w:rFonts w:cs="Courier New"/>
-    </w:rPr>
-  </w:style>
-  <w:style w:type="character" w:styleId="ListLabel25">
-    <w:name w:val="ListLabel 25"/>
-    <w:qFormat/>
-    <w:rPr>
-      <w:b/>
-      <w:i w:val="false"/>
-      <w:sz w:val="24"/>
-    </w:rPr>
-  </w:style>
-  <w:style w:type="character" w:styleId="ListLabel26">
-    <w:name w:val="ListLabel 26"/>
-    <w:qFormat/>
-    <w:rPr>
-      <w:sz w:val="24"/>
-    </w:rPr>
-  </w:style>
-  <w:style w:type="character" w:styleId="ListLabel27">
-    <w:name w:val="ListLabel 27"/>
-    <w:qFormat/>
-    <w:rPr>
-      <w:b/>
-      <w:i w:val="false"/>
-      <w:sz w:val="24"/>
-    </w:rPr>
-  </w:style>
-  <w:style w:type="character" w:styleId="ListLabel28">
-    <w:name w:val="ListLabel 28"/>
-    <w:qFormat/>
-    <w:rPr>
-      <w:sz w:val="24"/>
-    </w:rPr>
-  </w:style>
-  <w:style w:type="character" w:styleId="ListLabel29">
-    <w:name w:val="ListLabel 29"/>
-    <w:qFormat/>
-    <w:rPr>
-      <w:b w:val="false"/>
-      <w:i/>
-      <w:sz w:val="24"/>
-    </w:rPr>
-  </w:style>
-  <w:style w:type="character" w:styleId="ListLabel30">
-    <w:name w:val="ListLabel 30"/>
-    <w:qFormat/>
-    <w:rPr>
-      <w:rFonts w:cs="Courier New"/>
-    </w:rPr>
-  </w:style>
-  <w:style w:type="character" w:styleId="ListLabel31">
-    <w:name w:val="ListLabel 31"/>
-    <w:qFormat/>
-    <w:rPr>
-      <w:rFonts w:cs="Courier New"/>
-    </w:rPr>
-  </w:style>
-  <w:style w:type="character" w:styleId="ListLabel32">
-    <w:name w:val="ListLabel 32"/>
-    <w:qFormat/>
-    <w:rPr>
-      <w:rFonts w:cs="Courier New"/>
-    </w:rPr>
-  </w:style>
-  <w:style w:type="character" w:styleId="ListLabel33">
-    <w:name w:val="ListLabel 33"/>
-    <w:qFormat/>
-    <w:rPr>
-      <w:rFonts w:cs="Courier New"/>
-    </w:rPr>
-  </w:style>
-  <w:style w:type="character" w:styleId="ListLabel34">
-    <w:name w:val="ListLabel 34"/>
-    <w:qFormat/>
-    <w:rPr>
-      <w:rFonts w:cs="Courier New"/>
-    </w:rPr>
-  </w:style>
-  <w:style w:type="character" w:styleId="ListLabel35">
-    <w:name w:val="ListLabel 35"/>
-    <w:qFormat/>
-    <w:rPr>
-      <w:rFonts w:cs="Courier New"/>
-    </w:rPr>
-  </w:style>
-  <w:style w:type="character" w:styleId="ListLabel36">
-    <w:name w:val="ListLabel 36"/>
-    <w:qFormat/>
-    <w:rPr>
-      <w:rFonts w:cs="Courier New"/>
-    </w:rPr>
-  </w:style>
-  <w:style w:type="character" w:styleId="ListLabel37">
-    <w:name w:val="ListLabel 37"/>
-    <w:qFormat/>
-    <w:rPr>
-      <w:rFonts w:cs="Courier New"/>
-    </w:rPr>
-  </w:style>
-  <w:style w:type="character" w:styleId="ListLabel38">
-    <w:name w:val="ListLabel 38"/>
-    <w:qFormat/>
-    <w:rPr>
-      <w:rFonts w:cs="Courier New"/>
-    </w:rPr>
-  </w:style>
-  <w:style w:type="character" w:styleId="ListLabel39">
-    <w:name w:val="ListLabel 39"/>
-    <w:qFormat/>
-    <w:rPr>
-      <w:rFonts w:cs="Courier New"/>
-    </w:rPr>
-  </w:style>
-  <w:style w:type="character" w:styleId="ListLabel40">
-    <w:name w:val="ListLabel 40"/>
-    <w:qFormat/>
-    <w:rPr>
-      <w:rFonts w:cs="Courier New"/>
-    </w:rPr>
-  </w:style>
-  <w:style w:type="character" w:styleId="ListLabel41">
-    <w:name w:val="ListLabel 41"/>
-    <w:qFormat/>
-    <w:rPr>
-      <w:rFonts w:cs="Courier New"/>
-    </w:rPr>
-  </w:style>
   <w:style w:type="character" w:styleId="LinkdaInternet">
     <w:name w:val="Link da Internet"/>
+    <w:qFormat/>
     <w:rPr>
       <w:color w:val="000080"/>
       <w:u w:val="single"/>
       <w:lang w:val="zxx" w:eastAsia="zxx" w:bidi="zxx"/>
-    </w:rPr>
-  </w:style>
-  <w:style w:type="character" w:styleId="ListLabel42">
-    <w:name w:val="ListLabel 42"/>
-    <w:qFormat/>
-    <w:rPr>
-      <w:color w:val="000000" w:themeColor="text1"/>
-      <w:sz w:val="24"/>
-      <w:szCs w:val="24"/>
-    </w:rPr>
-  </w:style>
-  <w:style w:type="character" w:styleId="ListLabel43">
-    <w:name w:val="ListLabel 43"/>
-    <w:qFormat/>
-    <w:rPr>
-      <w:color w:val="000000" w:themeColor="text1"/>
-      <w:sz w:val="24"/>
-      <w:szCs w:val="24"/>
-    </w:rPr>
-  </w:style>
-  <w:style w:type="character" w:styleId="ListLabel44">
-    <w:name w:val="ListLabel 44"/>
-    <w:qFormat/>
-    <w:rPr>
-      <w:color w:val="000000" w:themeColor="text1"/>
-      <w:sz w:val="24"/>
-      <w:szCs w:val="24"/>
-    </w:rPr>
-  </w:style>
-  <w:style w:type="character" w:styleId="ListLabel45">
-    <w:name w:val="ListLabel 45"/>
-    <w:qFormat/>
-    <w:rPr/>
-  </w:style>
-  <w:style w:type="character" w:styleId="ListLabel46">
-    <w:name w:val="ListLabel 46"/>
-    <w:qFormat/>
-    <w:rPr>
-      <w:color w:val="000000" w:themeColor="text1"/>
-      <w:sz w:val="24"/>
-      <w:szCs w:val="24"/>
     </w:rPr>
   </w:style>
   <w:style w:type="character" w:styleId="Marcas">
@@ -15249,134 +14055,30 @@
       <w:rFonts w:ascii="Liberation Mono" w:hAnsi="Liberation Mono" w:eastAsia="Liberation Mono" w:cs="Liberation Mono"/>
     </w:rPr>
   </w:style>
-  <w:style w:type="character" w:styleId="ListLabel47">
-    <w:name w:val="ListLabel 47"/>
-    <w:qFormat/>
+  <w:style w:type="character" w:styleId="InternetLink">
+    <w:name w:val="Hyperlink"/>
     <w:rPr>
-      <w:color w:val="auto"/>
+      <w:color w:val="000080"/>
+      <w:u w:val="single"/>
+      <w:lang w:val="zxx" w:eastAsia="zxx" w:bidi="zxx"/>
     </w:rPr>
   </w:style>
-  <w:style w:type="character" w:styleId="ListLabel48">
-    <w:name w:val="ListLabel 48"/>
-    <w:qFormat/>
-    <w:rPr>
-      <w:color w:val="000000" w:themeColor="text1"/>
-      <w:sz w:val="24"/>
-      <w:szCs w:val="24"/>
-    </w:rPr>
-  </w:style>
-  <w:style w:type="character" w:styleId="ListLabel49">
-    <w:name w:val="ListLabel 49"/>
-    <w:qFormat/>
-    <w:rPr>
-      <w:color w:val="auto"/>
-    </w:rPr>
-  </w:style>
-  <w:style w:type="character" w:styleId="ListLabel50">
-    <w:name w:val="ListLabel 50"/>
-    <w:qFormat/>
-    <w:rPr>
-      <w:color w:val="000000" w:themeColor="text1"/>
-      <w:sz w:val="24"/>
-      <w:szCs w:val="24"/>
-    </w:rPr>
-  </w:style>
-  <w:style w:type="character" w:styleId="ListLabel51">
-    <w:name w:val="ListLabel 51"/>
-    <w:qFormat/>
-    <w:rPr>
-      <w:sz w:val="24"/>
-      <w:szCs w:val="24"/>
-    </w:rPr>
-  </w:style>
-  <w:style w:type="character" w:styleId="ListLabel52">
-    <w:name w:val="ListLabel 52"/>
-    <w:qFormat/>
-    <w:rPr>
-      <w:color w:val="auto"/>
-    </w:rPr>
-  </w:style>
-  <w:style w:type="character" w:styleId="ListLabel53">
-    <w:name w:val="ListLabel 53"/>
-    <w:qFormat/>
-    <w:rPr>
-      <w:color w:val="000000" w:themeColor="text1"/>
-      <w:sz w:val="24"/>
-      <w:szCs w:val="24"/>
-    </w:rPr>
-  </w:style>
-  <w:style w:type="character" w:styleId="ListLabel54">
-    <w:name w:val="ListLabel 54"/>
-    <w:qFormat/>
-    <w:rPr>
-      <w:sz w:val="24"/>
-      <w:szCs w:val="24"/>
-    </w:rPr>
-  </w:style>
-  <w:style w:type="character" w:styleId="ListLabel55">
-    <w:name w:val="ListLabel 55"/>
-    <w:qFormat/>
-    <w:rPr>
-      <w:color w:val="auto"/>
-    </w:rPr>
-  </w:style>
-  <w:style w:type="character" w:styleId="ListLabel56">
-    <w:name w:val="ListLabel 56"/>
-    <w:qFormat/>
-    <w:rPr>
-      <w:color w:val="000000" w:themeColor="text1"/>
-      <w:sz w:val="24"/>
-      <w:szCs w:val="24"/>
-    </w:rPr>
-  </w:style>
-  <w:style w:type="character" w:styleId="ListLabel57">
-    <w:name w:val="ListLabel 57"/>
-    <w:qFormat/>
-    <w:rPr>
-      <w:sz w:val="24"/>
-      <w:szCs w:val="24"/>
-    </w:rPr>
-  </w:style>
-  <w:style w:type="character" w:styleId="ListLabel58">
-    <w:name w:val="ListLabel 58"/>
-    <w:qFormat/>
-    <w:rPr>
-      <w:color w:val="auto"/>
-    </w:rPr>
-  </w:style>
-  <w:style w:type="character" w:styleId="ListLabel59">
-    <w:name w:val="ListLabel 59"/>
-    <w:qFormat/>
-    <w:rPr>
-      <w:color w:val="000000" w:themeColor="text1"/>
-      <w:sz w:val="24"/>
-      <w:szCs w:val="24"/>
-    </w:rPr>
-  </w:style>
-  <w:style w:type="character" w:styleId="ListLabel60">
-    <w:name w:val="ListLabel 60"/>
-    <w:qFormat/>
-    <w:rPr>
-      <w:sz w:val="24"/>
-      <w:szCs w:val="24"/>
-    </w:rPr>
-  </w:style>
-  <w:style w:type="paragraph" w:styleId="Ttulo">
-    <w:name w:val="Título"/>
+  <w:style w:type="paragraph" w:styleId="Heading">
+    <w:name w:val="Heading"/>
     <w:basedOn w:val="Normal"/>
-    <w:next w:val="Corpodotexto"/>
+    <w:next w:val="TextBody"/>
     <w:qFormat/>
     <w:pPr>
       <w:keepNext w:val="true"/>
       <w:spacing w:before="240" w:after="120"/>
     </w:pPr>
     <w:rPr>
-      <w:rFonts w:ascii="Liberation Sans" w:hAnsi="Liberation Sans" w:eastAsia="Microsoft YaHei" w:cs="Arial"/>
+      <w:rFonts w:ascii="Liberation Sans" w:hAnsi="Liberation Sans" w:eastAsia="Noto Sans CJK SC" w:cs="Droid Sans Devanagari"/>
       <w:sz w:val="28"/>
       <w:szCs w:val="28"/>
     </w:rPr>
   </w:style>
-  <w:style w:type="paragraph" w:styleId="Corpodotexto">
+  <w:style w:type="paragraph" w:styleId="TextBody">
     <w:name w:val="Body Text"/>
     <w:basedOn w:val="Normal"/>
     <w:link w:val="BodyTextChar"/>
@@ -15388,15 +14090,15 @@
       <w:sz w:val="32"/>
     </w:rPr>
   </w:style>
-  <w:style w:type="paragraph" w:styleId="Lista">
+  <w:style w:type="paragraph" w:styleId="List">
     <w:name w:val="List"/>
-    <w:basedOn w:val="Corpodotexto"/>
+    <w:basedOn w:val="TextBody"/>
     <w:pPr/>
     <w:rPr>
       <w:rFonts w:cs="Arial"/>
     </w:rPr>
   </w:style>
-  <w:style w:type="paragraph" w:styleId="Legenda">
+  <w:style w:type="paragraph" w:styleId="Caption">
     <w:name w:val="Caption"/>
     <w:basedOn w:val="Normal"/>
     <w:qFormat/>
@@ -15412,6 +14114,32 @@
       <w:szCs w:val="24"/>
     </w:rPr>
   </w:style>
+  <w:style w:type="paragraph" w:styleId="Index">
+    <w:name w:val="Index"/>
+    <w:basedOn w:val="Normal"/>
+    <w:qFormat/>
+    <w:pPr>
+      <w:suppressLineNumbers/>
+    </w:pPr>
+    <w:rPr>
+      <w:rFonts w:cs="Droid Sans Devanagari"/>
+    </w:rPr>
+  </w:style>
+  <w:style w:type="paragraph" w:styleId="Ttulo">
+    <w:name w:val="Título"/>
+    <w:basedOn w:val="Normal"/>
+    <w:next w:val="TextBody"/>
+    <w:qFormat/>
+    <w:pPr>
+      <w:keepNext w:val="true"/>
+      <w:spacing w:before="240" w:after="120"/>
+    </w:pPr>
+    <w:rPr>
+      <w:rFonts w:ascii="Liberation Sans" w:hAnsi="Liberation Sans" w:eastAsia="Microsoft YaHei" w:cs="Arial"/>
+      <w:sz w:val="28"/>
+      <w:szCs w:val="28"/>
+    </w:rPr>
+  </w:style>
   <w:style w:type="paragraph" w:styleId="Ndice">
     <w:name w:val="Índice"/>
     <w:basedOn w:val="Normal"/>
@@ -15423,7 +14151,14 @@
       <w:rFonts w:cs="Arial"/>
     </w:rPr>
   </w:style>
-  <w:style w:type="paragraph" w:styleId="Cabealho">
+  <w:style w:type="paragraph" w:styleId="HeaderandFooter">
+    <w:name w:val="Header and Footer"/>
+    <w:basedOn w:val="Normal"/>
+    <w:qFormat/>
+    <w:pPr/>
+    <w:rPr/>
+  </w:style>
+  <w:style w:type="paragraph" w:styleId="Header">
     <w:name w:val="Header"/>
     <w:basedOn w:val="Normal"/>
     <w:link w:val="HeaderChar"/>
@@ -15449,7 +14184,7 @@
       <w:sz w:val="32"/>
     </w:rPr>
   </w:style>
-  <w:style w:type="paragraph" w:styleId="Rodap">
+  <w:style w:type="paragraph" w:styleId="Footer">
     <w:name w:val="Footer"/>
     <w:basedOn w:val="Normal"/>
     <w:link w:val="FooterChar"/>
@@ -15475,7 +14210,7 @@
     </w:pPr>
     <w:rPr/>
   </w:style>
-  <w:style w:type="paragraph" w:styleId="Subttulo">
+  <w:style w:type="paragraph" w:styleId="Subtitle">
     <w:name w:val="Subtitle"/>
     <w:basedOn w:val="Normal"/>
     <w:next w:val="Normal"/>
@@ -15638,7 +14373,7 @@
       <w:sz w:val="24"/>
     </w:rPr>
   </w:style>
-  <w:style w:type="paragraph" w:styleId="Sumrio1">
+  <w:style w:type="paragraph" w:styleId="Contents1">
     <w:name w:val="TOC 1"/>
     <w:basedOn w:val="Normal"/>
     <w:next w:val="Normal"/>
@@ -15654,7 +14389,7 @@
       <w:sz w:val="24"/>
     </w:rPr>
   </w:style>
-  <w:style w:type="paragraph" w:styleId="Sumrio2">
+  <w:style w:type="paragraph" w:styleId="Contents2">
     <w:name w:val="TOC 2"/>
     <w:basedOn w:val="Normal"/>
     <w:next w:val="Normal"/>
@@ -15671,7 +14406,7 @@
       <w:sz w:val="24"/>
     </w:rPr>
   </w:style>
-  <w:style w:type="paragraph" w:styleId="Sumrio3">
+  <w:style w:type="paragraph" w:styleId="Contents3">
     <w:name w:val="TOC 3"/>
     <w:basedOn w:val="Normal"/>
     <w:next w:val="Normal"/>
@@ -15688,7 +14423,7 @@
       <w:sz w:val="24"/>
     </w:rPr>
   </w:style>
-  <w:style w:type="paragraph" w:styleId="Sumrio4">
+  <w:style w:type="paragraph" w:styleId="Contents4">
     <w:name w:val="TOC 4"/>
     <w:basedOn w:val="Normal"/>
     <w:next w:val="Normal"/>
@@ -15704,7 +14439,7 @@
       <w:sz w:val="24"/>
     </w:rPr>
   </w:style>
-  <w:style w:type="paragraph" w:styleId="Sumrio5">
+  <w:style w:type="paragraph" w:styleId="Contents5">
     <w:name w:val="TOC 5"/>
     <w:basedOn w:val="Normal"/>
     <w:next w:val="Normal"/>
@@ -15721,7 +14456,7 @@
       <w:sz w:val="24"/>
     </w:rPr>
   </w:style>
-  <w:style w:type="paragraph" w:styleId="Sumrio6">
+  <w:style w:type="paragraph" w:styleId="Contents6">
     <w:name w:val="TOC 6"/>
     <w:basedOn w:val="Normal"/>
     <w:next w:val="Normal"/>
@@ -15734,7 +14469,7 @@
     </w:pPr>
     <w:rPr/>
   </w:style>
-  <w:style w:type="paragraph" w:styleId="Sumrio7">
+  <w:style w:type="paragraph" w:styleId="Contents7">
     <w:name w:val="TOC 7"/>
     <w:basedOn w:val="Normal"/>
     <w:next w:val="Normal"/>
@@ -15747,7 +14482,7 @@
     </w:pPr>
     <w:rPr/>
   </w:style>
-  <w:style w:type="paragraph" w:styleId="Sumrio8">
+  <w:style w:type="paragraph" w:styleId="Contents8">
     <w:name w:val="TOC 8"/>
     <w:basedOn w:val="Normal"/>
     <w:next w:val="Normal"/>
@@ -15760,7 +14495,7 @@
     </w:pPr>
     <w:rPr/>
   </w:style>
-  <w:style w:type="paragraph" w:styleId="Sumrio9">
+  <w:style w:type="paragraph" w:styleId="Contents9">
     <w:name w:val="TOC 9"/>
     <w:basedOn w:val="Normal"/>
     <w:next w:val="Normal"/>
@@ -15789,7 +14524,7 @@
       <w:szCs w:val="24"/>
     </w:rPr>
   </w:style>
-  <w:style w:type="paragraph" w:styleId="Caption">
+  <w:style w:type="paragraph" w:styleId="Caption1">
     <w:name w:val="caption"/>
     <w:basedOn w:val="Normal"/>
     <w:next w:val="Normal"/>
@@ -15807,9 +14542,9 @@
       <w:szCs w:val="24"/>
     </w:rPr>
   </w:style>
-  <w:style w:type="paragraph" w:styleId="LEGENDA1" w:customStyle="1">
+  <w:style w:type="paragraph" w:styleId="LEGENDA" w:customStyle="1">
     <w:name w:val="LEGENDA"/>
-    <w:basedOn w:val="Caption"/>
+    <w:basedOn w:val="Caption1"/>
     <w:next w:val="TEXTOCORRIDO"/>
     <w:qFormat/>
     <w:rsid w:val="00233404"/>
@@ -15960,7 +14695,7 @@
   </w:style>
   <w:style w:type="paragraph" w:styleId="Figure">
     <w:name w:val="Figure"/>
-    <w:basedOn w:val="Legenda"/>
+    <w:basedOn w:val="Caption"/>
     <w:qFormat/>
     <w:pPr/>
     <w:rPr/>
@@ -15986,6 +14721,13 @@
       <w:b/>
       <w:bCs/>
     </w:rPr>
+  </w:style>
+  <w:style w:type="paragraph" w:styleId="FrameContents">
+    <w:name w:val="Frame Contents"/>
+    <w:basedOn w:val="Normal"/>
+    <w:qFormat/>
+    <w:pPr/>
+    <w:rPr/>
   </w:style>
   <w:style w:type="numbering" w:styleId="NoList" w:default="1">
     <w:name w:val="No List"/>
@@ -16139,9 +14881,10 @@
             </c:spPr>
           </c:dPt>
           <c:dLbls>
-            <c:numFmt formatCode="General" sourceLinked="1"/>
+            <c:numFmt formatCode="0%" sourceLinked="0"/>
             <c:dLbl>
               <c:idx val="0"/>
+              <c:numFmt formatCode="0%" sourceLinked="0"/>
               <c:txPr>
                 <a:bodyPr/>
                 <a:lstStyle/>
@@ -16162,9 +14905,12 @@
               <c:showCatName val="0"/>
               <c:showSerName val="0"/>
               <c:showPercent val="1"/>
+              <c:separator>
+</c:separator>
             </c:dLbl>
             <c:dLbl>
               <c:idx val="1"/>
+              <c:numFmt formatCode="0%" sourceLinked="0"/>
               <c:txPr>
                 <a:bodyPr/>
                 <a:lstStyle/>
@@ -16185,9 +14931,12 @@
               <c:showCatName val="0"/>
               <c:showSerName val="0"/>
               <c:showPercent val="1"/>
+              <c:separator>
+</c:separator>
             </c:dLbl>
             <c:dLbl>
               <c:idx val="2"/>
+              <c:numFmt formatCode="0%" sourceLinked="0"/>
               <c:txPr>
                 <a:bodyPr/>
                 <a:lstStyle/>
@@ -16208,9 +14957,12 @@
               <c:showCatName val="0"/>
               <c:showSerName val="0"/>
               <c:showPercent val="1"/>
+              <c:separator>
+</c:separator>
             </c:dLbl>
             <c:dLbl>
               <c:idx val="3"/>
+              <c:numFmt formatCode="0%" sourceLinked="0"/>
               <c:txPr>
                 <a:bodyPr/>
                 <a:lstStyle/>
@@ -16231,9 +14983,12 @@
               <c:showCatName val="0"/>
               <c:showSerName val="0"/>
               <c:showPercent val="1"/>
+              <c:separator>
+</c:separator>
             </c:dLbl>
             <c:dLbl>
               <c:idx val="4"/>
+              <c:numFmt formatCode="0%" sourceLinked="0"/>
               <c:txPr>
                 <a:bodyPr/>
                 <a:lstStyle/>
@@ -16254,6 +15009,8 @@
               <c:showCatName val="0"/>
               <c:showSerName val="0"/>
               <c:showPercent val="1"/>
+              <c:separator>
+</c:separator>
             </c:dLbl>
             <c:txPr>
               <a:bodyPr/>
@@ -16275,6 +15032,8 @@
             <c:showCatName val="0"/>
             <c:showSerName val="0"/>
             <c:showPercent val="1"/>
+            <c:separator>
+</c:separator>
             <c:showLeaderLines val="0"/>
           </c:dLbls>
           <c:cat>
@@ -16330,9 +15089,7 @@
       <c:spPr>
         <a:noFill/>
         <a:ln>
-          <a:solidFill>
-            <a:srgbClr val="b3b3b3"/>
-          </a:solidFill>
+          <a:noFill/>
         </a:ln>
       </c:spPr>
     </c:plotArea>
@@ -16367,7 +15124,7 @@
     <a:solidFill>
       <a:srgbClr val="ffffff"/>
     </a:solidFill>
-    <a:ln>
+    <a:ln w="9360">
       <a:noFill/>
     </a:ln>
   </c:spPr>
@@ -16496,9 +15253,10 @@
             </c:spPr>
           </c:dPt>
           <c:dLbls>
-            <c:numFmt formatCode="General" sourceLinked="1"/>
+            <c:numFmt formatCode="0%" sourceLinked="0"/>
             <c:dLbl>
               <c:idx val="0"/>
+              <c:numFmt formatCode="0%" sourceLinked="0"/>
               <c:txPr>
                 <a:bodyPr/>
                 <a:lstStyle/>
@@ -16519,9 +15277,12 @@
               <c:showCatName val="0"/>
               <c:showSerName val="0"/>
               <c:showPercent val="1"/>
+              <c:separator>
+</c:separator>
             </c:dLbl>
             <c:dLbl>
               <c:idx val="1"/>
+              <c:numFmt formatCode="0%" sourceLinked="0"/>
               <c:txPr>
                 <a:bodyPr/>
                 <a:lstStyle/>
@@ -16542,9 +15303,12 @@
               <c:showCatName val="0"/>
               <c:showSerName val="0"/>
               <c:showPercent val="1"/>
+              <c:separator>
+</c:separator>
             </c:dLbl>
             <c:dLbl>
               <c:idx val="2"/>
+              <c:numFmt formatCode="0%" sourceLinked="0"/>
               <c:txPr>
                 <a:bodyPr/>
                 <a:lstStyle/>
@@ -16565,9 +15329,12 @@
               <c:showCatName val="0"/>
               <c:showSerName val="0"/>
               <c:showPercent val="1"/>
+              <c:separator>
+</c:separator>
             </c:dLbl>
             <c:dLbl>
               <c:idx val="3"/>
+              <c:numFmt formatCode="0%" sourceLinked="0"/>
               <c:txPr>
                 <a:bodyPr/>
                 <a:lstStyle/>
@@ -16588,9 +15355,12 @@
               <c:showCatName val="0"/>
               <c:showSerName val="0"/>
               <c:showPercent val="1"/>
+              <c:separator>
+</c:separator>
             </c:dLbl>
             <c:dLbl>
               <c:idx val="4"/>
+              <c:numFmt formatCode="0%" sourceLinked="0"/>
               <c:txPr>
                 <a:bodyPr/>
                 <a:lstStyle/>
@@ -16611,6 +15381,8 @@
               <c:showCatName val="0"/>
               <c:showSerName val="0"/>
               <c:showPercent val="1"/>
+              <c:separator>
+</c:separator>
             </c:dLbl>
             <c:txPr>
               <a:bodyPr/>
@@ -16632,6 +15404,8 @@
             <c:showCatName val="0"/>
             <c:showSerName val="0"/>
             <c:showPercent val="1"/>
+            <c:separator>
+</c:separator>
             <c:showLeaderLines val="0"/>
           </c:dLbls>
           <c:cat>
@@ -16687,9 +15461,7 @@
       <c:spPr>
         <a:noFill/>
         <a:ln>
-          <a:solidFill>
-            <a:srgbClr val="b3b3b3"/>
-          </a:solidFill>
+          <a:noFill/>
         </a:ln>
       </c:spPr>
     </c:plotArea>
@@ -16724,7 +15496,7 @@
     <a:solidFill>
       <a:srgbClr val="ffffff"/>
     </a:solidFill>
-    <a:ln>
+    <a:ln w="9360">
       <a:noFill/>
     </a:ln>
   </c:spPr>
@@ -16812,7 +15584,6 @@
             </c:spPr>
           </c:dPt>
           <c:dLbls>
-            <c:numFmt formatCode="General" sourceLinked="1"/>
             <c:dLbl>
               <c:idx val="0"/>
               <c:txPr>
@@ -16835,6 +15606,7 @@
               <c:showCatName val="0"/>
               <c:showSerName val="0"/>
               <c:showPercent val="0"/>
+              <c:separator>; </c:separator>
             </c:dLbl>
             <c:txPr>
               <a:bodyPr/>
@@ -16856,6 +15628,7 @@
             <c:showCatName val="0"/>
             <c:showSerName val="0"/>
             <c:showPercent val="0"/>
+            <c:separator>; </c:separator>
             <c:showLeaderLines val="0"/>
           </c:dLbls>
           <c:cat>
@@ -16918,7 +15691,6 @@
             </c:spPr>
           </c:dPt>
           <c:dLbls>
-            <c:numFmt formatCode="General" sourceLinked="1"/>
             <c:dLbl>
               <c:idx val="0"/>
               <c:txPr>
@@ -16941,6 +15713,7 @@
               <c:showCatName val="0"/>
               <c:showSerName val="0"/>
               <c:showPercent val="0"/>
+              <c:separator>; </c:separator>
             </c:dLbl>
             <c:txPr>
               <a:bodyPr/>
@@ -16962,6 +15735,7 @@
             <c:showCatName val="0"/>
             <c:showSerName val="0"/>
             <c:showPercent val="0"/>
+            <c:separator>; </c:separator>
             <c:showLeaderLines val="0"/>
           </c:dLbls>
           <c:cat>
@@ -16990,17 +15764,17 @@
         </c:ser>
         <c:gapWidth val="100"/>
         <c:overlap val="0"/>
-        <c:axId val="34906764"/>
-        <c:axId val="26704285"/>
+        <c:axId val="82204344"/>
+        <c:axId val="35432569"/>
       </c:barChart>
       <c:catAx>
-        <c:axId val="34906764"/>
+        <c:axId val="82204344"/>
         <c:scaling>
           <c:orientation val="minMax"/>
         </c:scaling>
         <c:delete val="0"/>
         <c:axPos val="b"/>
-        <c:numFmt formatCode="DD/MM/YYYY" sourceLinked="1"/>
+        <c:numFmt formatCode="[$-409]mm/dd/yyyy" sourceLinked="1"/>
         <c:majorTickMark val="out"/>
         <c:minorTickMark val="none"/>
         <c:tickLblPos val="nextTo"/>
@@ -17026,14 +15800,15 @@
             </a:pPr>
           </a:p>
         </c:txPr>
-        <c:crossAx val="26704285"/>
+        <c:crossAx val="35432569"/>
         <c:crosses val="autoZero"/>
         <c:auto val="1"/>
         <c:lblAlgn val="ctr"/>
         <c:lblOffset val="100"/>
+        <c:noMultiLvlLbl val="0"/>
       </c:catAx>
       <c:valAx>
-        <c:axId val="26704285"/>
+        <c:axId val="35432569"/>
         <c:scaling>
           <c:orientation val="minMax"/>
         </c:scaling>
@@ -17075,8 +15850,9 @@
             </a:pPr>
           </a:p>
         </c:txPr>
-        <c:crossAx val="34906764"/>
+        <c:crossAx val="82204344"/>
         <c:crosses val="autoZero"/>
+        <c:crossBetween val="between"/>
       </c:valAx>
       <c:spPr>
         <a:noFill/>
@@ -17118,7 +15894,7 @@
     <a:solidFill>
       <a:srgbClr val="ffffff"/>
     </a:solidFill>
-    <a:ln>
+    <a:ln w="9360">
       <a:noFill/>
     </a:ln>
   </c:spPr>
@@ -17206,7 +15982,6 @@
             </c:spPr>
           </c:dPt>
           <c:dLbls>
-            <c:numFmt formatCode="General" sourceLinked="1"/>
             <c:dLbl>
               <c:idx val="0"/>
               <c:txPr>
@@ -17229,6 +16004,7 @@
               <c:showCatName val="0"/>
               <c:showSerName val="0"/>
               <c:showPercent val="0"/>
+              <c:separator>; </c:separator>
             </c:dLbl>
             <c:txPr>
               <a:bodyPr/>
@@ -17250,6 +16026,7 @@
             <c:showCatName val="0"/>
             <c:showSerName val="0"/>
             <c:showPercent val="0"/>
+            <c:separator>; </c:separator>
             <c:showLeaderLines val="0"/>
           </c:dLbls>
           <c:cat>
@@ -17312,7 +16089,6 @@
             </c:spPr>
           </c:dPt>
           <c:dLbls>
-            <c:numFmt formatCode="General" sourceLinked="1"/>
             <c:dLbl>
               <c:idx val="0"/>
               <c:txPr>
@@ -17335,6 +16111,7 @@
               <c:showCatName val="0"/>
               <c:showSerName val="0"/>
               <c:showPercent val="0"/>
+              <c:separator>; </c:separator>
             </c:dLbl>
             <c:txPr>
               <a:bodyPr/>
@@ -17356,6 +16133,7 @@
             <c:showCatName val="0"/>
             <c:showSerName val="0"/>
             <c:showPercent val="0"/>
+            <c:separator>; </c:separator>
             <c:showLeaderLines val="0"/>
           </c:dLbls>
           <c:cat>
@@ -17384,17 +16162,17 @@
         </c:ser>
         <c:gapWidth val="100"/>
         <c:overlap val="0"/>
-        <c:axId val="99304791"/>
-        <c:axId val="32972969"/>
+        <c:axId val="8333822"/>
+        <c:axId val="60837586"/>
       </c:barChart>
       <c:catAx>
-        <c:axId val="99304791"/>
+        <c:axId val="8333822"/>
         <c:scaling>
           <c:orientation val="minMax"/>
         </c:scaling>
         <c:delete val="0"/>
         <c:axPos val="b"/>
-        <c:numFmt formatCode="DD/MM/YYYY" sourceLinked="1"/>
+        <c:numFmt formatCode="[$-409]mm/dd/yyyy" sourceLinked="1"/>
         <c:majorTickMark val="out"/>
         <c:minorTickMark val="none"/>
         <c:tickLblPos val="nextTo"/>
@@ -17420,14 +16198,15 @@
             </a:pPr>
           </a:p>
         </c:txPr>
-        <c:crossAx val="32972969"/>
+        <c:crossAx val="60837586"/>
         <c:crosses val="autoZero"/>
         <c:auto val="1"/>
         <c:lblAlgn val="ctr"/>
         <c:lblOffset val="100"/>
+        <c:noMultiLvlLbl val="0"/>
       </c:catAx>
       <c:valAx>
-        <c:axId val="32972969"/>
+        <c:axId val="60837586"/>
         <c:scaling>
           <c:orientation val="minMax"/>
         </c:scaling>
@@ -17469,8 +16248,9 @@
             </a:pPr>
           </a:p>
         </c:txPr>
-        <c:crossAx val="99304791"/>
+        <c:crossAx val="8333822"/>
         <c:crosses val="autoZero"/>
+        <c:crossBetween val="between"/>
       </c:valAx>
       <c:spPr>
         <a:noFill/>
@@ -17512,7 +16292,7 @@
     <a:solidFill>
       <a:srgbClr val="ffffff"/>
     </a:solidFill>
-    <a:ln>
+    <a:ln w="9360">
       <a:noFill/>
     </a:ln>
   </c:spPr>

</xml_diff>